<commit_message>
Update Assignment 3 Document.docx
Added UX/UI Designer to Assignment 3 document.
</commit_message>
<xml_diff>
--- a/Assignment 3 Document.docx
+++ b/Assignment 3 Document.docx
@@ -8121,6 +8121,7 @@
       <w:pPr>
         <w:rPr>
           <w:rFonts w:ascii="Times New Roman" w:hAnsi="Times New Roman" w:cs="Times New Roman"/>
+          <w:color w:val="auto"/>
         </w:rPr>
       </w:pPr>
       <w:r>
@@ -8337,13 +8338,15 @@
       <w:pPr>
         <w:rPr>
           <w:rFonts w:ascii="Times New Roman" w:hAnsi="Times New Roman" w:cs="Times New Roman"/>
-        </w:rPr>
-      </w:pPr>
-    </w:p>
-    <w:p>
-      <w:pPr>
-        <w:rPr>
-          <w:rFonts w:ascii="Times New Roman" w:hAnsi="Times New Roman" w:cs="Times New Roman"/>
+          <w:color w:val="auto"/>
+        </w:rPr>
+      </w:pPr>
+    </w:p>
+    <w:p>
+      <w:pPr>
+        <w:rPr>
+          <w:rFonts w:ascii="Times New Roman" w:hAnsi="Times New Roman" w:cs="Times New Roman"/>
+          <w:color w:val="auto"/>
         </w:rPr>
       </w:pPr>
     </w:p>
@@ -8497,17 +8500,735 @@
     </w:p>
     <w:p>
       <w:pPr>
-        <w:rPr>
-          <w:rFonts w:ascii="Times New Roman" w:hAnsi="Times New Roman" w:cs="Times New Roman"/>
+        <w:jc w:val="center"/>
+        <w:rPr>
+          <w:rFonts w:ascii="Times New Roman" w:hAnsi="Times New Roman" w:cs="Times New Roman"/>
+          <w:b/>
+          <w:bCs/>
           <w:color w:val="auto"/>
-        </w:rPr>
-      </w:pPr>
-    </w:p>
-    <w:p>
-      <w:pPr>
-        <w:rPr>
-          <w:rFonts w:ascii="Times New Roman" w:hAnsi="Times New Roman" w:cs="Times New Roman"/>
+          <w:sz w:val="32"/>
+          <w:szCs w:val="24"/>
+        </w:rPr>
+      </w:pPr>
+    </w:p>
+    <w:p>
+      <w:pPr>
+        <w:jc w:val="center"/>
+        <w:rPr>
+          <w:rFonts w:ascii="Times New Roman" w:hAnsi="Times New Roman" w:cs="Times New Roman"/>
+          <w:b/>
+          <w:bCs/>
           <w:color w:val="auto"/>
+          <w:sz w:val="32"/>
+          <w:szCs w:val="24"/>
+        </w:rPr>
+      </w:pPr>
+      <w:r>
+        <w:rPr>
+          <w:rFonts w:ascii="Times New Roman" w:hAnsi="Times New Roman" w:cs="Times New Roman"/>
+          <w:b/>
+          <w:bCs/>
+          <w:color w:val="auto"/>
+          <w:sz w:val="32"/>
+          <w:szCs w:val="24"/>
+        </w:rPr>
+        <w:t>UX &amp; UI Designer</w:t>
+      </w:r>
+    </w:p>
+    <w:p>
+      <w:pPr>
+        <w:rPr>
+          <w:rFonts w:ascii="Times New Roman" w:hAnsi="Times New Roman" w:cs="Times New Roman"/>
+          <w:color w:val="auto"/>
+          <w:sz w:val="24"/>
+          <w:szCs w:val="20"/>
+        </w:rPr>
+      </w:pPr>
+    </w:p>
+    <w:p>
+      <w:pPr>
+        <w:rPr>
+          <w:rFonts w:ascii="Times New Roman" w:hAnsi="Times New Roman" w:cs="Times New Roman"/>
+          <w:color w:val="auto"/>
+          <w:sz w:val="24"/>
+          <w:szCs w:val="20"/>
+        </w:rPr>
+      </w:pPr>
+      <w:proofErr w:type="spellStart"/>
+      <w:r>
+        <w:rPr>
+          <w:rFonts w:ascii="Times New Roman" w:hAnsi="Times New Roman" w:cs="Times New Roman"/>
+          <w:color w:val="auto"/>
+          <w:sz w:val="24"/>
+          <w:szCs w:val="20"/>
+        </w:rPr>
+        <w:t>BlockMarket</w:t>
+      </w:r>
+      <w:proofErr w:type="spellEnd"/>
+      <w:r>
+        <w:rPr>
+          <w:rFonts w:ascii="Times New Roman" w:hAnsi="Times New Roman" w:cs="Times New Roman"/>
+          <w:color w:val="auto"/>
+          <w:sz w:val="24"/>
+          <w:szCs w:val="20"/>
+        </w:rPr>
+        <w:t xml:space="preserve"> is the next big thing in the space of project and productivity management applications. Our organization aims to help businesses and individuals visualize objectives in an easy to use, easy to understand manner. We are always incorporating innovation in our business; from new features to contemporary designs to meet current market demands.</w:t>
+      </w:r>
+    </w:p>
+    <w:p>
+      <w:pPr>
+        <w:rPr>
+          <w:rFonts w:ascii="Times New Roman" w:hAnsi="Times New Roman" w:cs="Times New Roman"/>
+          <w:color w:val="auto"/>
+          <w:sz w:val="24"/>
+          <w:szCs w:val="20"/>
+        </w:rPr>
+      </w:pPr>
+    </w:p>
+    <w:p>
+      <w:pPr>
+        <w:rPr>
+          <w:rFonts w:ascii="Times New Roman" w:hAnsi="Times New Roman" w:cs="Times New Roman"/>
+          <w:b/>
+          <w:bCs/>
+          <w:color w:val="auto"/>
+          <w:sz w:val="24"/>
+          <w:szCs w:val="20"/>
+        </w:rPr>
+      </w:pPr>
+      <w:r>
+        <w:rPr>
+          <w:rFonts w:ascii="Times New Roman" w:hAnsi="Times New Roman" w:cs="Times New Roman"/>
+          <w:b/>
+          <w:bCs/>
+          <w:color w:val="auto"/>
+          <w:sz w:val="24"/>
+          <w:szCs w:val="20"/>
+        </w:rPr>
+        <w:t>The position:</w:t>
+      </w:r>
+    </w:p>
+    <w:p>
+      <w:pPr>
+        <w:rPr>
+          <w:rFonts w:ascii="Times New Roman" w:hAnsi="Times New Roman" w:cs="Times New Roman"/>
+          <w:color w:val="auto"/>
+          <w:sz w:val="24"/>
+          <w:szCs w:val="20"/>
+        </w:rPr>
+      </w:pPr>
+      <w:r>
+        <w:rPr>
+          <w:rFonts w:ascii="Times New Roman" w:hAnsi="Times New Roman" w:cs="Times New Roman"/>
+          <w:color w:val="auto"/>
+          <w:sz w:val="24"/>
+          <w:szCs w:val="20"/>
+        </w:rPr>
+        <w:t xml:space="preserve">We are looking to expand our product to a website platform and are looking for talented </w:t>
+      </w:r>
+      <w:r>
+        <w:rPr>
+          <w:rFonts w:ascii="Times New Roman" w:hAnsi="Times New Roman" w:cs="Times New Roman"/>
+          <w:b/>
+          <w:bCs/>
+          <w:color w:val="auto"/>
+          <w:sz w:val="24"/>
+          <w:szCs w:val="20"/>
+        </w:rPr>
+        <w:t>UI/UX Designers</w:t>
+      </w:r>
+      <w:r>
+        <w:rPr>
+          <w:rFonts w:ascii="Times New Roman" w:hAnsi="Times New Roman" w:cs="Times New Roman"/>
+          <w:color w:val="auto"/>
+          <w:sz w:val="24"/>
+          <w:szCs w:val="20"/>
+        </w:rPr>
+        <w:t xml:space="preserve"> to help with our product design. Your role will be to is to deliver the user experience of our web product to the customers. You will be utilizing standard practices in UI/UX in developing wireframes, mock-ups, and user stories in developing the website. You will be working together with internal and external stakeholders in meeting business objectives.</w:t>
+      </w:r>
+    </w:p>
+    <w:p>
+      <w:pPr>
+        <w:rPr>
+          <w:rFonts w:ascii="Times New Roman" w:hAnsi="Times New Roman" w:cs="Times New Roman"/>
+          <w:color w:val="auto"/>
+          <w:sz w:val="24"/>
+          <w:szCs w:val="20"/>
+        </w:rPr>
+      </w:pPr>
+    </w:p>
+    <w:p>
+      <w:pPr>
+        <w:rPr>
+          <w:rFonts w:ascii="Times New Roman" w:hAnsi="Times New Roman" w:cs="Times New Roman"/>
+          <w:b/>
+          <w:bCs/>
+          <w:color w:val="auto"/>
+          <w:sz w:val="24"/>
+          <w:szCs w:val="20"/>
+        </w:rPr>
+      </w:pPr>
+      <w:r>
+        <w:rPr>
+          <w:rFonts w:ascii="Times New Roman" w:hAnsi="Times New Roman" w:cs="Times New Roman"/>
+          <w:b/>
+          <w:bCs/>
+          <w:color w:val="auto"/>
+          <w:sz w:val="24"/>
+          <w:szCs w:val="20"/>
+        </w:rPr>
+        <w:t>As a UX Designer, you will:</w:t>
+      </w:r>
+    </w:p>
+    <w:p>
+      <w:pPr>
+        <w:pStyle w:val="ListParagraph"/>
+        <w:numPr>
+          <w:ilvl w:val="0"/>
+          <w:numId w:val="39"/>
+        </w:numPr>
+        <w:spacing w:after="160"/>
+        <w:rPr>
+          <w:rFonts w:ascii="Times New Roman" w:hAnsi="Times New Roman" w:cs="Times New Roman"/>
+          <w:color w:val="auto"/>
+          <w:sz w:val="24"/>
+          <w:szCs w:val="24"/>
+        </w:rPr>
+      </w:pPr>
+      <w:r>
+        <w:rPr>
+          <w:rFonts w:ascii="Times New Roman" w:hAnsi="Times New Roman" w:cs="Times New Roman"/>
+          <w:color w:val="auto"/>
+          <w:sz w:val="24"/>
+          <w:szCs w:val="24"/>
+        </w:rPr>
+        <w:t>Work with different stakeholders including Product managers, marketing, and engineers</w:t>
+      </w:r>
+    </w:p>
+    <w:p>
+      <w:pPr>
+        <w:pStyle w:val="ListParagraph"/>
+        <w:numPr>
+          <w:ilvl w:val="0"/>
+          <w:numId w:val="39"/>
+        </w:numPr>
+        <w:spacing w:after="160"/>
+        <w:rPr>
+          <w:rFonts w:ascii="Times New Roman" w:hAnsi="Times New Roman" w:cs="Times New Roman"/>
+          <w:color w:val="auto"/>
+          <w:sz w:val="24"/>
+          <w:szCs w:val="24"/>
+        </w:rPr>
+      </w:pPr>
+      <w:r>
+        <w:rPr>
+          <w:rFonts w:ascii="Times New Roman" w:hAnsi="Times New Roman" w:cs="Times New Roman"/>
+          <w:color w:val="auto"/>
+          <w:sz w:val="24"/>
+          <w:szCs w:val="24"/>
+        </w:rPr>
+        <w:t>Develop wireframes, prototypes, and mock-ups to visualize our product</w:t>
+      </w:r>
+    </w:p>
+    <w:p>
+      <w:pPr>
+        <w:pStyle w:val="ListParagraph"/>
+        <w:numPr>
+          <w:ilvl w:val="0"/>
+          <w:numId w:val="39"/>
+        </w:numPr>
+        <w:spacing w:after="160"/>
+        <w:rPr>
+          <w:rFonts w:ascii="Times New Roman" w:hAnsi="Times New Roman" w:cs="Times New Roman"/>
+          <w:color w:val="auto"/>
+          <w:sz w:val="24"/>
+          <w:szCs w:val="24"/>
+        </w:rPr>
+      </w:pPr>
+      <w:r>
+        <w:rPr>
+          <w:rFonts w:ascii="Times New Roman" w:hAnsi="Times New Roman" w:cs="Times New Roman"/>
+          <w:color w:val="auto"/>
+          <w:sz w:val="24"/>
+          <w:szCs w:val="24"/>
+        </w:rPr>
+        <w:t>Develop well-written, in-depth user stories</w:t>
+      </w:r>
+    </w:p>
+    <w:p>
+      <w:pPr>
+        <w:pStyle w:val="ListParagraph"/>
+        <w:numPr>
+          <w:ilvl w:val="0"/>
+          <w:numId w:val="39"/>
+        </w:numPr>
+        <w:spacing w:after="160"/>
+        <w:rPr>
+          <w:rFonts w:ascii="Times New Roman" w:hAnsi="Times New Roman" w:cs="Times New Roman"/>
+          <w:color w:val="auto"/>
+          <w:sz w:val="24"/>
+          <w:szCs w:val="24"/>
+        </w:rPr>
+      </w:pPr>
+      <w:r>
+        <w:rPr>
+          <w:rFonts w:ascii="Times New Roman" w:hAnsi="Times New Roman" w:cs="Times New Roman"/>
+          <w:color w:val="auto"/>
+          <w:sz w:val="24"/>
+          <w:szCs w:val="24"/>
+        </w:rPr>
+        <w:t>Adhere to Agile framework in designing the UX and UI</w:t>
+      </w:r>
+    </w:p>
+    <w:p>
+      <w:pPr>
+        <w:pStyle w:val="ListParagraph"/>
+        <w:numPr>
+          <w:ilvl w:val="0"/>
+          <w:numId w:val="39"/>
+        </w:numPr>
+        <w:spacing w:after="160"/>
+        <w:rPr>
+          <w:rFonts w:ascii="Times New Roman" w:hAnsi="Times New Roman" w:cs="Times New Roman"/>
+          <w:color w:val="auto"/>
+          <w:sz w:val="24"/>
+          <w:szCs w:val="24"/>
+        </w:rPr>
+      </w:pPr>
+      <w:r>
+        <w:rPr>
+          <w:rFonts w:ascii="Times New Roman" w:hAnsi="Times New Roman" w:cs="Times New Roman"/>
+          <w:color w:val="auto"/>
+          <w:sz w:val="24"/>
+          <w:szCs w:val="24"/>
+        </w:rPr>
+        <w:t>Strong communication skills when presenting to stakeholders</w:t>
+      </w:r>
+    </w:p>
+    <w:p>
+      <w:pPr>
+        <w:pStyle w:val="ListParagraph"/>
+        <w:numPr>
+          <w:ilvl w:val="0"/>
+          <w:numId w:val="39"/>
+        </w:numPr>
+        <w:spacing w:after="160"/>
+        <w:rPr>
+          <w:rFonts w:ascii="Times New Roman" w:hAnsi="Times New Roman" w:cs="Times New Roman"/>
+          <w:color w:val="auto"/>
+          <w:sz w:val="24"/>
+          <w:szCs w:val="24"/>
+        </w:rPr>
+      </w:pPr>
+      <w:r>
+        <w:rPr>
+          <w:rFonts w:ascii="Times New Roman" w:hAnsi="Times New Roman" w:cs="Times New Roman"/>
+          <w:color w:val="auto"/>
+          <w:sz w:val="24"/>
+          <w:szCs w:val="24"/>
+        </w:rPr>
+        <w:t>Learn and apply the best design practices from up-and-coming design developments</w:t>
+      </w:r>
+    </w:p>
+    <w:p>
+      <w:pPr>
+        <w:pStyle w:val="ListParagraph"/>
+        <w:numPr>
+          <w:ilvl w:val="0"/>
+          <w:numId w:val="39"/>
+        </w:numPr>
+        <w:spacing w:after="160"/>
+        <w:rPr>
+          <w:rFonts w:ascii="Times New Roman" w:hAnsi="Times New Roman" w:cs="Times New Roman"/>
+          <w:color w:val="auto"/>
+          <w:sz w:val="24"/>
+          <w:szCs w:val="24"/>
+        </w:rPr>
+      </w:pPr>
+      <w:r>
+        <w:rPr>
+          <w:rFonts w:ascii="Times New Roman" w:hAnsi="Times New Roman" w:cs="Times New Roman"/>
+          <w:color w:val="auto"/>
+          <w:sz w:val="24"/>
+          <w:szCs w:val="24"/>
+        </w:rPr>
+        <w:t>Iterate through design models based on customer feedback in an Agile manner</w:t>
+      </w:r>
+    </w:p>
+    <w:p>
+      <w:pPr>
+        <w:rPr>
+          <w:rFonts w:ascii="Times New Roman" w:hAnsi="Times New Roman" w:cs="Times New Roman"/>
+          <w:color w:val="auto"/>
+          <w:sz w:val="24"/>
+          <w:szCs w:val="20"/>
+        </w:rPr>
+      </w:pPr>
+    </w:p>
+    <w:p>
+      <w:pPr>
+        <w:rPr>
+          <w:rFonts w:ascii="Times New Roman" w:hAnsi="Times New Roman" w:cs="Times New Roman"/>
+          <w:b/>
+          <w:bCs/>
+          <w:color w:val="auto"/>
+          <w:sz w:val="24"/>
+          <w:szCs w:val="20"/>
+        </w:rPr>
+      </w:pPr>
+      <w:r>
+        <w:rPr>
+          <w:rFonts w:ascii="Times New Roman" w:hAnsi="Times New Roman" w:cs="Times New Roman"/>
+          <w:b/>
+          <w:bCs/>
+          <w:color w:val="auto"/>
+          <w:sz w:val="24"/>
+          <w:szCs w:val="20"/>
+        </w:rPr>
+        <w:t>Skills and Experience:</w:t>
+      </w:r>
+    </w:p>
+    <w:p>
+      <w:pPr>
+        <w:pStyle w:val="ListParagraph"/>
+        <w:numPr>
+          <w:ilvl w:val="0"/>
+          <w:numId w:val="40"/>
+        </w:numPr>
+        <w:spacing w:after="160"/>
+        <w:rPr>
+          <w:rFonts w:ascii="Times New Roman" w:hAnsi="Times New Roman" w:cs="Times New Roman"/>
+          <w:color w:val="auto"/>
+          <w:sz w:val="24"/>
+          <w:szCs w:val="24"/>
+        </w:rPr>
+      </w:pPr>
+      <w:r>
+        <w:rPr>
+          <w:rFonts w:ascii="Times New Roman" w:hAnsi="Times New Roman" w:cs="Times New Roman"/>
+          <w:color w:val="auto"/>
+          <w:sz w:val="24"/>
+          <w:szCs w:val="24"/>
+        </w:rPr>
+        <w:t>Have a degree in Design or related field</w:t>
+      </w:r>
+    </w:p>
+    <w:p>
+      <w:pPr>
+        <w:pStyle w:val="ListParagraph"/>
+        <w:numPr>
+          <w:ilvl w:val="0"/>
+          <w:numId w:val="40"/>
+        </w:numPr>
+        <w:spacing w:after="160"/>
+        <w:rPr>
+          <w:rFonts w:ascii="Times New Roman" w:hAnsi="Times New Roman" w:cs="Times New Roman"/>
+          <w:color w:val="auto"/>
+          <w:sz w:val="24"/>
+          <w:szCs w:val="24"/>
+        </w:rPr>
+      </w:pPr>
+      <w:r>
+        <w:rPr>
+          <w:rFonts w:ascii="Times New Roman" w:hAnsi="Times New Roman" w:cs="Times New Roman"/>
+          <w:color w:val="auto"/>
+          <w:sz w:val="24"/>
+          <w:szCs w:val="24"/>
+        </w:rPr>
+        <w:lastRenderedPageBreak/>
+        <w:t>Previous Experience in UX/UI Design, desirably with web applications</w:t>
+      </w:r>
+    </w:p>
+    <w:p>
+      <w:pPr>
+        <w:pStyle w:val="ListParagraph"/>
+        <w:numPr>
+          <w:ilvl w:val="0"/>
+          <w:numId w:val="40"/>
+        </w:numPr>
+        <w:spacing w:after="160"/>
+        <w:rPr>
+          <w:rFonts w:ascii="Times New Roman" w:hAnsi="Times New Roman" w:cs="Times New Roman"/>
+          <w:color w:val="auto"/>
+          <w:sz w:val="24"/>
+          <w:szCs w:val="24"/>
+        </w:rPr>
+      </w:pPr>
+      <w:r>
+        <w:rPr>
+          <w:rFonts w:ascii="Times New Roman" w:hAnsi="Times New Roman" w:cs="Times New Roman"/>
+          <w:color w:val="auto"/>
+          <w:sz w:val="24"/>
+          <w:szCs w:val="24"/>
+        </w:rPr>
+        <w:t>Proficient in Figma or other online collaborative design tools</w:t>
+      </w:r>
+    </w:p>
+    <w:p>
+      <w:pPr>
+        <w:pStyle w:val="ListParagraph"/>
+        <w:numPr>
+          <w:ilvl w:val="0"/>
+          <w:numId w:val="40"/>
+        </w:numPr>
+        <w:spacing w:after="160"/>
+        <w:rPr>
+          <w:rFonts w:ascii="Times New Roman" w:hAnsi="Times New Roman" w:cs="Times New Roman"/>
+          <w:color w:val="auto"/>
+          <w:sz w:val="24"/>
+          <w:szCs w:val="24"/>
+        </w:rPr>
+      </w:pPr>
+      <w:proofErr w:type="gramStart"/>
+      <w:r>
+        <w:rPr>
+          <w:rFonts w:ascii="Times New Roman" w:hAnsi="Times New Roman" w:cs="Times New Roman"/>
+          <w:color w:val="auto"/>
+          <w:sz w:val="24"/>
+          <w:szCs w:val="24"/>
+        </w:rPr>
+        <w:t>Have an understanding of</w:t>
+      </w:r>
+      <w:proofErr w:type="gramEnd"/>
+      <w:r>
+        <w:rPr>
+          <w:rFonts w:ascii="Times New Roman" w:hAnsi="Times New Roman" w:cs="Times New Roman"/>
+          <w:color w:val="auto"/>
+          <w:sz w:val="24"/>
+          <w:szCs w:val="24"/>
+        </w:rPr>
+        <w:t xml:space="preserve"> CSS, HTML and </w:t>
+      </w:r>
+      <w:proofErr w:type="spellStart"/>
+      <w:r>
+        <w:rPr>
+          <w:rFonts w:ascii="Times New Roman" w:hAnsi="Times New Roman" w:cs="Times New Roman"/>
+          <w:color w:val="auto"/>
+          <w:sz w:val="24"/>
+          <w:szCs w:val="24"/>
+        </w:rPr>
+        <w:t>Javascript</w:t>
+      </w:r>
+      <w:proofErr w:type="spellEnd"/>
+    </w:p>
+    <w:p>
+      <w:pPr>
+        <w:pStyle w:val="ListParagraph"/>
+        <w:numPr>
+          <w:ilvl w:val="0"/>
+          <w:numId w:val="40"/>
+        </w:numPr>
+        <w:spacing w:after="160"/>
+        <w:rPr>
+          <w:rFonts w:ascii="Times New Roman" w:hAnsi="Times New Roman" w:cs="Times New Roman"/>
+          <w:color w:val="auto"/>
+          <w:sz w:val="24"/>
+          <w:szCs w:val="24"/>
+        </w:rPr>
+      </w:pPr>
+      <w:r>
+        <w:rPr>
+          <w:rFonts w:ascii="Times New Roman" w:hAnsi="Times New Roman" w:cs="Times New Roman"/>
+          <w:color w:val="auto"/>
+          <w:sz w:val="24"/>
+          <w:szCs w:val="24"/>
+        </w:rPr>
+        <w:t>Ability to interpret business needs to design outcomes</w:t>
+      </w:r>
+    </w:p>
+    <w:p>
+      <w:pPr>
+        <w:pStyle w:val="ListParagraph"/>
+        <w:numPr>
+          <w:ilvl w:val="0"/>
+          <w:numId w:val="40"/>
+        </w:numPr>
+        <w:spacing w:after="160"/>
+        <w:rPr>
+          <w:rFonts w:ascii="Times New Roman" w:hAnsi="Times New Roman" w:cs="Times New Roman"/>
+          <w:color w:val="auto"/>
+          <w:sz w:val="24"/>
+          <w:szCs w:val="24"/>
+        </w:rPr>
+      </w:pPr>
+      <w:r>
+        <w:rPr>
+          <w:rFonts w:ascii="Times New Roman" w:hAnsi="Times New Roman" w:cs="Times New Roman"/>
+          <w:color w:val="auto"/>
+          <w:sz w:val="24"/>
+          <w:szCs w:val="24"/>
+        </w:rPr>
+        <w:t>Strong communication skills and proven ability to collaborate with internal and external stakeholders</w:t>
+      </w:r>
+    </w:p>
+    <w:p>
+      <w:pPr>
+        <w:pStyle w:val="ListParagraph"/>
+        <w:numPr>
+          <w:ilvl w:val="0"/>
+          <w:numId w:val="40"/>
+        </w:numPr>
+        <w:spacing w:after="160"/>
+        <w:rPr>
+          <w:rFonts w:ascii="Times New Roman" w:hAnsi="Times New Roman" w:cs="Times New Roman"/>
+          <w:color w:val="auto"/>
+          <w:sz w:val="24"/>
+          <w:szCs w:val="24"/>
+        </w:rPr>
+      </w:pPr>
+      <w:r>
+        <w:rPr>
+          <w:rFonts w:ascii="Times New Roman" w:hAnsi="Times New Roman" w:cs="Times New Roman"/>
+          <w:color w:val="auto"/>
+          <w:sz w:val="24"/>
+          <w:szCs w:val="24"/>
+        </w:rPr>
+        <w:t>Understanding of User-experience, desirably with web applications</w:t>
+      </w:r>
+    </w:p>
+    <w:p>
+      <w:pPr>
+        <w:pStyle w:val="ListParagraph"/>
+        <w:numPr>
+          <w:ilvl w:val="0"/>
+          <w:numId w:val="40"/>
+        </w:numPr>
+        <w:spacing w:after="160"/>
+        <w:rPr>
+          <w:rFonts w:ascii="Times New Roman" w:hAnsi="Times New Roman" w:cs="Times New Roman"/>
+          <w:color w:val="auto"/>
+          <w:sz w:val="24"/>
+          <w:szCs w:val="24"/>
+        </w:rPr>
+      </w:pPr>
+      <w:r>
+        <w:rPr>
+          <w:rFonts w:ascii="Times New Roman" w:hAnsi="Times New Roman" w:cs="Times New Roman"/>
+          <w:color w:val="auto"/>
+          <w:sz w:val="24"/>
+          <w:szCs w:val="24"/>
+        </w:rPr>
+        <w:t>Understanding of working with the Agile framework</w:t>
+      </w:r>
+    </w:p>
+    <w:p>
+      <w:pPr>
+        <w:pStyle w:val="ListParagraph"/>
+        <w:numPr>
+          <w:ilvl w:val="0"/>
+          <w:numId w:val="40"/>
+        </w:numPr>
+        <w:spacing w:after="160"/>
+        <w:rPr>
+          <w:rFonts w:ascii="Times New Roman" w:hAnsi="Times New Roman" w:cs="Times New Roman"/>
+          <w:color w:val="auto"/>
+          <w:sz w:val="24"/>
+          <w:szCs w:val="24"/>
+        </w:rPr>
+      </w:pPr>
+      <w:r>
+        <w:rPr>
+          <w:rFonts w:ascii="Times New Roman" w:hAnsi="Times New Roman" w:cs="Times New Roman"/>
+          <w:color w:val="auto"/>
+          <w:sz w:val="24"/>
+          <w:szCs w:val="24"/>
+        </w:rPr>
+        <w:t>A proven track record of knowledge on Usability testing</w:t>
+      </w:r>
+    </w:p>
+    <w:p>
+      <w:pPr>
+        <w:pStyle w:val="ListParagraph"/>
+        <w:rPr>
+          <w:rFonts w:ascii="Times New Roman" w:hAnsi="Times New Roman" w:cs="Times New Roman"/>
+          <w:color w:val="auto"/>
+          <w:sz w:val="24"/>
+          <w:szCs w:val="24"/>
+        </w:rPr>
+      </w:pPr>
+      <w:r>
+        <w:rPr>
+          <w:rFonts w:ascii="Times New Roman" w:hAnsi="Times New Roman" w:cs="Times New Roman"/>
+          <w:color w:val="auto"/>
+          <w:sz w:val="24"/>
+          <w:szCs w:val="24"/>
+        </w:rPr>
+        <w:t xml:space="preserve"> </w:t>
+      </w:r>
+    </w:p>
+    <w:p>
+      <w:pPr>
+        <w:rPr>
+          <w:rFonts w:ascii="Times New Roman" w:hAnsi="Times New Roman" w:cs="Times New Roman"/>
+          <w:b/>
+          <w:bCs/>
+          <w:color w:val="auto"/>
+          <w:sz w:val="24"/>
+          <w:szCs w:val="20"/>
+        </w:rPr>
+      </w:pPr>
+      <w:r>
+        <w:rPr>
+          <w:rFonts w:ascii="Times New Roman" w:hAnsi="Times New Roman" w:cs="Times New Roman"/>
+          <w:b/>
+          <w:bCs/>
+          <w:color w:val="auto"/>
+          <w:sz w:val="24"/>
+          <w:szCs w:val="20"/>
+        </w:rPr>
+        <w:t xml:space="preserve">Why choose </w:t>
+      </w:r>
+      <w:proofErr w:type="spellStart"/>
+      <w:r>
+        <w:rPr>
+          <w:rFonts w:ascii="Times New Roman" w:hAnsi="Times New Roman" w:cs="Times New Roman"/>
+          <w:b/>
+          <w:bCs/>
+          <w:color w:val="auto"/>
+          <w:sz w:val="24"/>
+          <w:szCs w:val="20"/>
+        </w:rPr>
+        <w:t>BlockMarket</w:t>
+      </w:r>
+      <w:proofErr w:type="spellEnd"/>
+      <w:r>
+        <w:rPr>
+          <w:rFonts w:ascii="Times New Roman" w:hAnsi="Times New Roman" w:cs="Times New Roman"/>
+          <w:b/>
+          <w:bCs/>
+          <w:color w:val="auto"/>
+          <w:sz w:val="24"/>
+          <w:szCs w:val="20"/>
+        </w:rPr>
+        <w:t>?</w:t>
+      </w:r>
+    </w:p>
+    <w:p>
+      <w:pPr>
+        <w:rPr>
+          <w:rFonts w:ascii="Times New Roman" w:hAnsi="Times New Roman" w:cs="Times New Roman"/>
+          <w:color w:val="auto"/>
+          <w:sz w:val="24"/>
+          <w:szCs w:val="20"/>
+        </w:rPr>
+      </w:pPr>
+      <w:r>
+        <w:rPr>
+          <w:rFonts w:ascii="Times New Roman" w:hAnsi="Times New Roman" w:cs="Times New Roman"/>
+          <w:color w:val="auto"/>
+          <w:sz w:val="24"/>
+          <w:szCs w:val="20"/>
+        </w:rPr>
+        <w:t>We are a small, but growing team that strives to develop an environment where everyone feels valued, comfortable, and respected regardless of their background. We have a great work-life balance orientated approach to management where we put our employees first. We also offer work-from-home arrangements as well as career development opportunities.</w:t>
+      </w:r>
+    </w:p>
+    <w:p>
+      <w:pPr>
+        <w:rPr>
+          <w:rFonts w:ascii="Times New Roman" w:hAnsi="Times New Roman" w:cs="Times New Roman"/>
+          <w:color w:val="auto"/>
+          <w:sz w:val="22"/>
+          <w:szCs w:val="18"/>
           <w:lang w:val="en-AU"/>
         </w:rPr>
       </w:pPr>
@@ -8547,7 +9268,7 @@
         <mc:AlternateContent>
           <mc:Choice Requires="wps">
             <w:drawing>
-              <wp:anchor distT="0" distB="0" distL="114300" distR="114300" simplePos="0" relativeHeight="251713536" behindDoc="0" locked="0" layoutInCell="1" allowOverlap="1" wp14:anchorId="190210E1" wp14:editId="725D97BE">
+              <wp:anchor distT="0" distB="0" distL="114300" distR="114300" simplePos="0" relativeHeight="251713536" behindDoc="0" locked="0" layoutInCell="1" allowOverlap="1" wp14:anchorId="190210E1" wp14:editId="21AA787E">
                 <wp:simplePos x="0" y="0"/>
                 <wp:positionH relativeFrom="page">
                   <wp:posOffset>7620</wp:posOffset>
@@ -12092,6 +12813,119 @@
     </w:lvl>
   </w:abstractNum>
   <w:abstractNum w:abstractNumId="20" w15:restartNumberingAfterBreak="0">
+    <w:nsid w:val="381655B9"/>
+    <w:multiLevelType w:val="hybridMultilevel"/>
+    <w:tmpl w:val="C9740E44"/>
+    <w:lvl w:ilvl="0" w:tplc="0C090001">
+      <w:start w:val="1"/>
+      <w:numFmt w:val="bullet"/>
+      <w:lvlText w:val=""/>
+      <w:lvlJc w:val="left"/>
+      <w:pPr>
+        <w:ind w:left="720" w:hanging="360"/>
+      </w:pPr>
+      <w:rPr>
+        <w:rFonts w:ascii="Symbol" w:hAnsi="Symbol" w:hint="default"/>
+      </w:rPr>
+    </w:lvl>
+    <w:lvl w:ilvl="1" w:tplc="0C090003" w:tentative="1">
+      <w:start w:val="1"/>
+      <w:numFmt w:val="bullet"/>
+      <w:lvlText w:val="o"/>
+      <w:lvlJc w:val="left"/>
+      <w:pPr>
+        <w:ind w:left="1440" w:hanging="360"/>
+      </w:pPr>
+      <w:rPr>
+        <w:rFonts w:ascii="Courier New" w:hAnsi="Courier New" w:cs="Courier New" w:hint="default"/>
+      </w:rPr>
+    </w:lvl>
+    <w:lvl w:ilvl="2" w:tplc="0C090005" w:tentative="1">
+      <w:start w:val="1"/>
+      <w:numFmt w:val="bullet"/>
+      <w:lvlText w:val=""/>
+      <w:lvlJc w:val="left"/>
+      <w:pPr>
+        <w:ind w:left="2160" w:hanging="360"/>
+      </w:pPr>
+      <w:rPr>
+        <w:rFonts w:ascii="Wingdings" w:hAnsi="Wingdings" w:hint="default"/>
+      </w:rPr>
+    </w:lvl>
+    <w:lvl w:ilvl="3" w:tplc="0C090001" w:tentative="1">
+      <w:start w:val="1"/>
+      <w:numFmt w:val="bullet"/>
+      <w:lvlText w:val=""/>
+      <w:lvlJc w:val="left"/>
+      <w:pPr>
+        <w:ind w:left="2880" w:hanging="360"/>
+      </w:pPr>
+      <w:rPr>
+        <w:rFonts w:ascii="Symbol" w:hAnsi="Symbol" w:hint="default"/>
+      </w:rPr>
+    </w:lvl>
+    <w:lvl w:ilvl="4" w:tplc="0C090003" w:tentative="1">
+      <w:start w:val="1"/>
+      <w:numFmt w:val="bullet"/>
+      <w:lvlText w:val="o"/>
+      <w:lvlJc w:val="left"/>
+      <w:pPr>
+        <w:ind w:left="3600" w:hanging="360"/>
+      </w:pPr>
+      <w:rPr>
+        <w:rFonts w:ascii="Courier New" w:hAnsi="Courier New" w:cs="Courier New" w:hint="default"/>
+      </w:rPr>
+    </w:lvl>
+    <w:lvl w:ilvl="5" w:tplc="0C090005" w:tentative="1">
+      <w:start w:val="1"/>
+      <w:numFmt w:val="bullet"/>
+      <w:lvlText w:val=""/>
+      <w:lvlJc w:val="left"/>
+      <w:pPr>
+        <w:ind w:left="4320" w:hanging="360"/>
+      </w:pPr>
+      <w:rPr>
+        <w:rFonts w:ascii="Wingdings" w:hAnsi="Wingdings" w:hint="default"/>
+      </w:rPr>
+    </w:lvl>
+    <w:lvl w:ilvl="6" w:tplc="0C090001" w:tentative="1">
+      <w:start w:val="1"/>
+      <w:numFmt w:val="bullet"/>
+      <w:lvlText w:val=""/>
+      <w:lvlJc w:val="left"/>
+      <w:pPr>
+        <w:ind w:left="5040" w:hanging="360"/>
+      </w:pPr>
+      <w:rPr>
+        <w:rFonts w:ascii="Symbol" w:hAnsi="Symbol" w:hint="default"/>
+      </w:rPr>
+    </w:lvl>
+    <w:lvl w:ilvl="7" w:tplc="0C090003" w:tentative="1">
+      <w:start w:val="1"/>
+      <w:numFmt w:val="bullet"/>
+      <w:lvlText w:val="o"/>
+      <w:lvlJc w:val="left"/>
+      <w:pPr>
+        <w:ind w:left="5760" w:hanging="360"/>
+      </w:pPr>
+      <w:rPr>
+        <w:rFonts w:ascii="Courier New" w:hAnsi="Courier New" w:cs="Courier New" w:hint="default"/>
+      </w:rPr>
+    </w:lvl>
+    <w:lvl w:ilvl="8" w:tplc="0C090005" w:tentative="1">
+      <w:start w:val="1"/>
+      <w:numFmt w:val="bullet"/>
+      <w:lvlText w:val=""/>
+      <w:lvlJc w:val="left"/>
+      <w:pPr>
+        <w:ind w:left="6480" w:hanging="360"/>
+      </w:pPr>
+      <w:rPr>
+        <w:rFonts w:ascii="Wingdings" w:hAnsi="Wingdings" w:hint="default"/>
+      </w:rPr>
+    </w:lvl>
+  </w:abstractNum>
+  <w:abstractNum w:abstractNumId="21" w15:restartNumberingAfterBreak="0">
     <w:nsid w:val="3CB81DD3"/>
     <w:multiLevelType w:val="multilevel"/>
     <w:tmpl w:val="D75C6294"/>
@@ -12232,7 +13066,7 @@
       </w:rPr>
     </w:lvl>
   </w:abstractNum>
-  <w:abstractNum w:abstractNumId="21" w15:restartNumberingAfterBreak="0">
+  <w:abstractNum w:abstractNumId="22" w15:restartNumberingAfterBreak="0">
     <w:nsid w:val="3FDF0352"/>
     <w:multiLevelType w:val="multilevel"/>
     <w:tmpl w:val="428C7102"/>
@@ -12373,7 +13207,120 @@
       </w:rPr>
     </w:lvl>
   </w:abstractNum>
-  <w:abstractNum w:abstractNumId="22" w15:restartNumberingAfterBreak="0">
+  <w:abstractNum w:abstractNumId="23" w15:restartNumberingAfterBreak="0">
+    <w:nsid w:val="4A197045"/>
+    <w:multiLevelType w:val="hybridMultilevel"/>
+    <w:tmpl w:val="8D30D916"/>
+    <w:lvl w:ilvl="0" w:tplc="0C090001">
+      <w:start w:val="1"/>
+      <w:numFmt w:val="bullet"/>
+      <w:lvlText w:val=""/>
+      <w:lvlJc w:val="left"/>
+      <w:pPr>
+        <w:ind w:left="720" w:hanging="360"/>
+      </w:pPr>
+      <w:rPr>
+        <w:rFonts w:ascii="Symbol" w:hAnsi="Symbol" w:hint="default"/>
+      </w:rPr>
+    </w:lvl>
+    <w:lvl w:ilvl="1" w:tplc="0C090003" w:tentative="1">
+      <w:start w:val="1"/>
+      <w:numFmt w:val="bullet"/>
+      <w:lvlText w:val="o"/>
+      <w:lvlJc w:val="left"/>
+      <w:pPr>
+        <w:ind w:left="1440" w:hanging="360"/>
+      </w:pPr>
+      <w:rPr>
+        <w:rFonts w:ascii="Courier New" w:hAnsi="Courier New" w:cs="Courier New" w:hint="default"/>
+      </w:rPr>
+    </w:lvl>
+    <w:lvl w:ilvl="2" w:tplc="0C090005" w:tentative="1">
+      <w:start w:val="1"/>
+      <w:numFmt w:val="bullet"/>
+      <w:lvlText w:val=""/>
+      <w:lvlJc w:val="left"/>
+      <w:pPr>
+        <w:ind w:left="2160" w:hanging="360"/>
+      </w:pPr>
+      <w:rPr>
+        <w:rFonts w:ascii="Wingdings" w:hAnsi="Wingdings" w:hint="default"/>
+      </w:rPr>
+    </w:lvl>
+    <w:lvl w:ilvl="3" w:tplc="0C090001" w:tentative="1">
+      <w:start w:val="1"/>
+      <w:numFmt w:val="bullet"/>
+      <w:lvlText w:val=""/>
+      <w:lvlJc w:val="left"/>
+      <w:pPr>
+        <w:ind w:left="2880" w:hanging="360"/>
+      </w:pPr>
+      <w:rPr>
+        <w:rFonts w:ascii="Symbol" w:hAnsi="Symbol" w:hint="default"/>
+      </w:rPr>
+    </w:lvl>
+    <w:lvl w:ilvl="4" w:tplc="0C090003" w:tentative="1">
+      <w:start w:val="1"/>
+      <w:numFmt w:val="bullet"/>
+      <w:lvlText w:val="o"/>
+      <w:lvlJc w:val="left"/>
+      <w:pPr>
+        <w:ind w:left="3600" w:hanging="360"/>
+      </w:pPr>
+      <w:rPr>
+        <w:rFonts w:ascii="Courier New" w:hAnsi="Courier New" w:cs="Courier New" w:hint="default"/>
+      </w:rPr>
+    </w:lvl>
+    <w:lvl w:ilvl="5" w:tplc="0C090005" w:tentative="1">
+      <w:start w:val="1"/>
+      <w:numFmt w:val="bullet"/>
+      <w:lvlText w:val=""/>
+      <w:lvlJc w:val="left"/>
+      <w:pPr>
+        <w:ind w:left="4320" w:hanging="360"/>
+      </w:pPr>
+      <w:rPr>
+        <w:rFonts w:ascii="Wingdings" w:hAnsi="Wingdings" w:hint="default"/>
+      </w:rPr>
+    </w:lvl>
+    <w:lvl w:ilvl="6" w:tplc="0C090001" w:tentative="1">
+      <w:start w:val="1"/>
+      <w:numFmt w:val="bullet"/>
+      <w:lvlText w:val=""/>
+      <w:lvlJc w:val="left"/>
+      <w:pPr>
+        <w:ind w:left="5040" w:hanging="360"/>
+      </w:pPr>
+      <w:rPr>
+        <w:rFonts w:ascii="Symbol" w:hAnsi="Symbol" w:hint="default"/>
+      </w:rPr>
+    </w:lvl>
+    <w:lvl w:ilvl="7" w:tplc="0C090003" w:tentative="1">
+      <w:start w:val="1"/>
+      <w:numFmt w:val="bullet"/>
+      <w:lvlText w:val="o"/>
+      <w:lvlJc w:val="left"/>
+      <w:pPr>
+        <w:ind w:left="5760" w:hanging="360"/>
+      </w:pPr>
+      <w:rPr>
+        <w:rFonts w:ascii="Courier New" w:hAnsi="Courier New" w:cs="Courier New" w:hint="default"/>
+      </w:rPr>
+    </w:lvl>
+    <w:lvl w:ilvl="8" w:tplc="0C090005" w:tentative="1">
+      <w:start w:val="1"/>
+      <w:numFmt w:val="bullet"/>
+      <w:lvlText w:val=""/>
+      <w:lvlJc w:val="left"/>
+      <w:pPr>
+        <w:ind w:left="6480" w:hanging="360"/>
+      </w:pPr>
+      <w:rPr>
+        <w:rFonts w:ascii="Wingdings" w:hAnsi="Wingdings" w:hint="default"/>
+      </w:rPr>
+    </w:lvl>
+  </w:abstractNum>
+  <w:abstractNum w:abstractNumId="24" w15:restartNumberingAfterBreak="0">
     <w:nsid w:val="4FF07F6C"/>
     <w:multiLevelType w:val="multilevel"/>
     <w:tmpl w:val="40EAAC56"/>
@@ -12514,7 +13461,7 @@
       </w:rPr>
     </w:lvl>
   </w:abstractNum>
-  <w:abstractNum w:abstractNumId="23" w15:restartNumberingAfterBreak="0">
+  <w:abstractNum w:abstractNumId="25" w15:restartNumberingAfterBreak="0">
     <w:nsid w:val="56223029"/>
     <w:multiLevelType w:val="hybridMultilevel"/>
     <w:tmpl w:val="FFFFFFFF"/>
@@ -12627,7 +13574,7 @@
       </w:rPr>
     </w:lvl>
   </w:abstractNum>
-  <w:abstractNum w:abstractNumId="24" w15:restartNumberingAfterBreak="0">
+  <w:abstractNum w:abstractNumId="26" w15:restartNumberingAfterBreak="0">
     <w:nsid w:val="5C197DFC"/>
     <w:multiLevelType w:val="multilevel"/>
     <w:tmpl w:val="0EF8A2E0"/>
@@ -12768,7 +13715,7 @@
       </w:rPr>
     </w:lvl>
   </w:abstractNum>
-  <w:abstractNum w:abstractNumId="25" w15:restartNumberingAfterBreak="0">
+  <w:abstractNum w:abstractNumId="27" w15:restartNumberingAfterBreak="0">
     <w:nsid w:val="5CF61B3D"/>
     <w:multiLevelType w:val="multilevel"/>
     <w:tmpl w:val="6F385776"/>
@@ -12909,7 +13856,7 @@
       </w:rPr>
     </w:lvl>
   </w:abstractNum>
-  <w:abstractNum w:abstractNumId="26" w15:restartNumberingAfterBreak="0">
+  <w:abstractNum w:abstractNumId="28" w15:restartNumberingAfterBreak="0">
     <w:nsid w:val="611F3E1D"/>
     <w:multiLevelType w:val="multilevel"/>
     <w:tmpl w:val="6018E872"/>
@@ -13050,7 +13997,7 @@
       </w:rPr>
     </w:lvl>
   </w:abstractNum>
-  <w:abstractNum w:abstractNumId="27" w15:restartNumberingAfterBreak="0">
+  <w:abstractNum w:abstractNumId="29" w15:restartNumberingAfterBreak="0">
     <w:nsid w:val="62383FFA"/>
     <w:multiLevelType w:val="multilevel"/>
     <w:tmpl w:val="2A3CA654"/>
@@ -13191,7 +14138,7 @@
       </w:rPr>
     </w:lvl>
   </w:abstractNum>
-  <w:abstractNum w:abstractNumId="28" w15:restartNumberingAfterBreak="0">
+  <w:abstractNum w:abstractNumId="30" w15:restartNumberingAfterBreak="0">
     <w:nsid w:val="63A85ECE"/>
     <w:multiLevelType w:val="hybridMultilevel"/>
     <w:tmpl w:val="FFFFFFFF"/>
@@ -13304,7 +14251,7 @@
       </w:rPr>
     </w:lvl>
   </w:abstractNum>
-  <w:abstractNum w:abstractNumId="29" w15:restartNumberingAfterBreak="0">
+  <w:abstractNum w:abstractNumId="31" w15:restartNumberingAfterBreak="0">
     <w:nsid w:val="63C71657"/>
     <w:multiLevelType w:val="multilevel"/>
     <w:tmpl w:val="7D549C4E"/>
@@ -13445,7 +14392,7 @@
       </w:rPr>
     </w:lvl>
   </w:abstractNum>
-  <w:abstractNum w:abstractNumId="30" w15:restartNumberingAfterBreak="0">
+  <w:abstractNum w:abstractNumId="32" w15:restartNumberingAfterBreak="0">
     <w:nsid w:val="665464A8"/>
     <w:multiLevelType w:val="multilevel"/>
     <w:tmpl w:val="B40E2FE0"/>
@@ -13586,7 +14533,7 @@
       </w:rPr>
     </w:lvl>
   </w:abstractNum>
-  <w:abstractNum w:abstractNumId="31" w15:restartNumberingAfterBreak="0">
+  <w:abstractNum w:abstractNumId="33" w15:restartNumberingAfterBreak="0">
     <w:nsid w:val="66911AB9"/>
     <w:multiLevelType w:val="hybridMultilevel"/>
     <w:tmpl w:val="FFFFFFFF"/>
@@ -13699,7 +14646,7 @@
       </w:rPr>
     </w:lvl>
   </w:abstractNum>
-  <w:abstractNum w:abstractNumId="32" w15:restartNumberingAfterBreak="0">
+  <w:abstractNum w:abstractNumId="34" w15:restartNumberingAfterBreak="0">
     <w:nsid w:val="66EF19BE"/>
     <w:multiLevelType w:val="multilevel"/>
     <w:tmpl w:val="803E6C7E"/>
@@ -13840,7 +14787,7 @@
       </w:rPr>
     </w:lvl>
   </w:abstractNum>
-  <w:abstractNum w:abstractNumId="33" w15:restartNumberingAfterBreak="0">
+  <w:abstractNum w:abstractNumId="35" w15:restartNumberingAfterBreak="0">
     <w:nsid w:val="6E4357B2"/>
     <w:multiLevelType w:val="multilevel"/>
     <w:tmpl w:val="3EFE1FDA"/>
@@ -13981,7 +14928,7 @@
       </w:rPr>
     </w:lvl>
   </w:abstractNum>
-  <w:abstractNum w:abstractNumId="34" w15:restartNumberingAfterBreak="0">
+  <w:abstractNum w:abstractNumId="36" w15:restartNumberingAfterBreak="0">
     <w:nsid w:val="7169076B"/>
     <w:multiLevelType w:val="multilevel"/>
     <w:tmpl w:val="63AAC806"/>
@@ -14122,7 +15069,7 @@
       </w:rPr>
     </w:lvl>
   </w:abstractNum>
-  <w:abstractNum w:abstractNumId="35" w15:restartNumberingAfterBreak="0">
+  <w:abstractNum w:abstractNumId="37" w15:restartNumberingAfterBreak="0">
     <w:nsid w:val="76BE250D"/>
     <w:multiLevelType w:val="hybridMultilevel"/>
     <w:tmpl w:val="FFFFFFFF"/>
@@ -14235,7 +15182,7 @@
       </w:rPr>
     </w:lvl>
   </w:abstractNum>
-  <w:abstractNum w:abstractNumId="36" w15:restartNumberingAfterBreak="0">
+  <w:abstractNum w:abstractNumId="38" w15:restartNumberingAfterBreak="0">
     <w:nsid w:val="7708521A"/>
     <w:multiLevelType w:val="multilevel"/>
     <w:tmpl w:val="D66CA9DC"/>
@@ -14376,7 +15323,7 @@
       </w:rPr>
     </w:lvl>
   </w:abstractNum>
-  <w:abstractNum w:abstractNumId="37" w15:restartNumberingAfterBreak="0">
+  <w:abstractNum w:abstractNumId="39" w15:restartNumberingAfterBreak="0">
     <w:nsid w:val="7719407B"/>
     <w:multiLevelType w:val="hybridMultilevel"/>
     <w:tmpl w:val="FFFFFFFF"/>
@@ -14490,7 +15437,7 @@
     </w:lvl>
   </w:abstractNum>
   <w:num w:numId="1" w16cid:durableId="192308826">
-    <w:abstractNumId w:val="35"/>
+    <w:abstractNumId w:val="37"/>
   </w:num>
   <w:num w:numId="2" w16cid:durableId="1396932311">
     <w:abstractNumId w:val="9"/>
@@ -14505,16 +15452,16 @@
     <w:abstractNumId w:val="1"/>
   </w:num>
   <w:num w:numId="6" w16cid:durableId="1608535462">
-    <w:abstractNumId w:val="37"/>
+    <w:abstractNumId w:val="39"/>
   </w:num>
   <w:num w:numId="7" w16cid:durableId="618343657">
-    <w:abstractNumId w:val="28"/>
+    <w:abstractNumId w:val="30"/>
   </w:num>
   <w:num w:numId="8" w16cid:durableId="695694432">
-    <w:abstractNumId w:val="31"/>
+    <w:abstractNumId w:val="33"/>
   </w:num>
   <w:num w:numId="9" w16cid:durableId="1200168369">
-    <w:abstractNumId w:val="23"/>
+    <w:abstractNumId w:val="25"/>
   </w:num>
   <w:num w:numId="10" w16cid:durableId="1475951261">
     <w:abstractNumId w:val="6"/>
@@ -14523,7 +15470,7 @@
     <w:abstractNumId w:val="13"/>
   </w:num>
   <w:num w:numId="12" w16cid:durableId="1921015194">
-    <w:abstractNumId w:val="21"/>
+    <w:abstractNumId w:val="22"/>
   </w:num>
   <w:num w:numId="13" w16cid:durableId="652754220">
     <w:abstractNumId w:val="14"/>
@@ -14538,10 +15485,10 @@
     <w:abstractNumId w:val="17"/>
   </w:num>
   <w:num w:numId="17" w16cid:durableId="1262451898">
-    <w:abstractNumId w:val="20"/>
+    <w:abstractNumId w:val="21"/>
   </w:num>
   <w:num w:numId="18" w16cid:durableId="817066878">
-    <w:abstractNumId w:val="27"/>
+    <w:abstractNumId w:val="29"/>
   </w:num>
   <w:num w:numId="19" w16cid:durableId="102504193">
     <w:abstractNumId w:val="19"/>
@@ -14553,16 +15500,16 @@
     <w:abstractNumId w:val="2"/>
   </w:num>
   <w:num w:numId="22" w16cid:durableId="1670448183">
-    <w:abstractNumId w:val="36"/>
+    <w:abstractNumId w:val="38"/>
   </w:num>
   <w:num w:numId="23" w16cid:durableId="1391153051">
-    <w:abstractNumId w:val="25"/>
+    <w:abstractNumId w:val="27"/>
   </w:num>
   <w:num w:numId="24" w16cid:durableId="1176379300">
     <w:abstractNumId w:val="5"/>
   </w:num>
   <w:num w:numId="25" w16cid:durableId="200362866">
-    <w:abstractNumId w:val="32"/>
+    <w:abstractNumId w:val="34"/>
   </w:num>
   <w:num w:numId="26" w16cid:durableId="553152967">
     <w:abstractNumId w:val="10"/>
@@ -14577,31 +15524,37 @@
     <w:abstractNumId w:val="15"/>
   </w:num>
   <w:num w:numId="30" w16cid:durableId="1276600152">
-    <w:abstractNumId w:val="34"/>
+    <w:abstractNumId w:val="36"/>
   </w:num>
   <w:num w:numId="31" w16cid:durableId="2123069723">
     <w:abstractNumId w:val="3"/>
   </w:num>
   <w:num w:numId="32" w16cid:durableId="1277906459">
+    <w:abstractNumId w:val="28"/>
+  </w:num>
+  <w:num w:numId="33" w16cid:durableId="992176952">
+    <w:abstractNumId w:val="32"/>
+  </w:num>
+  <w:num w:numId="34" w16cid:durableId="2132088827">
     <w:abstractNumId w:val="26"/>
   </w:num>
-  <w:num w:numId="33" w16cid:durableId="992176952">
-    <w:abstractNumId w:val="30"/>
-  </w:num>
-  <w:num w:numId="34" w16cid:durableId="2132088827">
-    <w:abstractNumId w:val="24"/>
-  </w:num>
   <w:num w:numId="35" w16cid:durableId="593828570">
-    <w:abstractNumId w:val="33"/>
+    <w:abstractNumId w:val="35"/>
   </w:num>
   <w:num w:numId="36" w16cid:durableId="1262295292">
     <w:abstractNumId w:val="18"/>
   </w:num>
   <w:num w:numId="37" w16cid:durableId="1018779376">
-    <w:abstractNumId w:val="22"/>
+    <w:abstractNumId w:val="24"/>
   </w:num>
   <w:num w:numId="38" w16cid:durableId="204800634">
-    <w:abstractNumId w:val="29"/>
+    <w:abstractNumId w:val="31"/>
+  </w:num>
+  <w:num w:numId="39" w16cid:durableId="678777890">
+    <w:abstractNumId w:val="23"/>
+  </w:num>
+  <w:num w:numId="40" w16cid:durableId="1690176482">
+    <w:abstractNumId w:val="20"/>
   </w:num>
 </w:numbering>
 </file>

</xml_diff>

<commit_message>
Project Manager Job + Final doc updating
</commit_message>
<xml_diff>
--- a/Assignment 3 Document.docx
+++ b/Assignment 3 Document.docx
@@ -9227,6 +9227,1501 @@
         <w:rPr>
           <w:rFonts w:ascii="Times New Roman" w:hAnsi="Times New Roman" w:cs="Times New Roman"/>
           <w:color w:val="auto"/>
+          <w:sz w:val="24"/>
+          <w:szCs w:val="20"/>
+        </w:rPr>
+      </w:pPr>
+    </w:p>
+    <w:p>
+      <w:pPr>
+        <w:jc w:val="center"/>
+        <w:rPr>
+          <w:rFonts w:ascii="Times New Roman" w:hAnsi="Times New Roman" w:cs="Times New Roman"/>
+          <w:color w:val="auto"/>
+          <w:sz w:val="32"/>
+          <w:szCs w:val="32"/>
+          <w:lang w:val="en-AU"/>
+        </w:rPr>
+      </w:pPr>
+      <w:r>
+        <w:rPr>
+          <w:rFonts w:ascii="Times New Roman" w:hAnsi="Times New Roman" w:cs="Times New Roman"/>
+          <w:b/>
+          <w:bCs/>
+          <w:color w:val="auto"/>
+          <w:sz w:val="32"/>
+          <w:szCs w:val="32"/>
+          <w:lang w:val="en-AU"/>
+        </w:rPr>
+        <w:t>Advertising Specialist</w:t>
+      </w:r>
+    </w:p>
+    <w:p>
+      <w:pPr>
+        <w:rPr>
+          <w:rFonts w:ascii="Times New Roman" w:hAnsi="Times New Roman" w:cs="Times New Roman"/>
+          <w:color w:val="auto"/>
+          <w:sz w:val="24"/>
+          <w:szCs w:val="20"/>
+          <w:lang w:val="en-AU"/>
+        </w:rPr>
+      </w:pPr>
+    </w:p>
+    <w:p>
+      <w:pPr>
+        <w:rPr>
+          <w:rFonts w:ascii="Times New Roman" w:hAnsi="Times New Roman" w:cs="Times New Roman"/>
+          <w:color w:val="auto"/>
+          <w:sz w:val="24"/>
+          <w:szCs w:val="20"/>
+          <w:lang w:val="en-AU"/>
+        </w:rPr>
+      </w:pPr>
+      <w:r>
+        <w:rPr>
+          <w:rFonts w:ascii="Times New Roman" w:hAnsi="Times New Roman" w:cs="Times New Roman"/>
+          <w:b/>
+          <w:bCs/>
+          <w:color w:val="auto"/>
+          <w:sz w:val="24"/>
+          <w:szCs w:val="20"/>
+          <w:lang w:val="en-AU"/>
+        </w:rPr>
+        <w:t xml:space="preserve">About </w:t>
+      </w:r>
+      <w:proofErr w:type="spellStart"/>
+      <w:r>
+        <w:rPr>
+          <w:rFonts w:ascii="Times New Roman" w:hAnsi="Times New Roman" w:cs="Times New Roman"/>
+          <w:b/>
+          <w:bCs/>
+          <w:color w:val="auto"/>
+          <w:sz w:val="24"/>
+          <w:szCs w:val="20"/>
+          <w:lang w:val="en-AU"/>
+        </w:rPr>
+        <w:t>BlockMarket</w:t>
+      </w:r>
+      <w:proofErr w:type="spellEnd"/>
+    </w:p>
+    <w:p>
+      <w:pPr>
+        <w:rPr>
+          <w:rFonts w:ascii="Times New Roman" w:hAnsi="Times New Roman" w:cs="Times New Roman"/>
+          <w:color w:val="auto"/>
+          <w:sz w:val="24"/>
+          <w:szCs w:val="20"/>
+          <w:lang w:val="en-AU"/>
+        </w:rPr>
+      </w:pPr>
+    </w:p>
+    <w:p>
+      <w:pPr>
+        <w:rPr>
+          <w:rFonts w:ascii="Times New Roman" w:hAnsi="Times New Roman" w:cs="Times New Roman"/>
+          <w:color w:val="auto"/>
+          <w:sz w:val="24"/>
+          <w:szCs w:val="20"/>
+          <w:lang w:val="en-AU"/>
+        </w:rPr>
+      </w:pPr>
+      <w:r>
+        <w:rPr>
+          <w:rFonts w:ascii="Times New Roman" w:hAnsi="Times New Roman" w:cs="Times New Roman"/>
+          <w:color w:val="auto"/>
+          <w:sz w:val="24"/>
+          <w:szCs w:val="20"/>
+          <w:lang w:val="en-AU"/>
+        </w:rPr>
+        <w:t xml:space="preserve">We are a new tech upstart looking to bring a breath of fresh air to the productivity software industry. We aim to develop a platform that makes organising work a simple and easy experience. We are passionate about what we will bring, determined to make </w:t>
+      </w:r>
+      <w:proofErr w:type="gramStart"/>
+      <w:r>
+        <w:rPr>
+          <w:rFonts w:ascii="Times New Roman" w:hAnsi="Times New Roman" w:cs="Times New Roman"/>
+          <w:color w:val="auto"/>
+          <w:sz w:val="24"/>
+          <w:szCs w:val="20"/>
+          <w:lang w:val="en-AU"/>
+        </w:rPr>
+        <w:t>an</w:t>
+      </w:r>
+      <w:proofErr w:type="gramEnd"/>
+      <w:r>
+        <w:rPr>
+          <w:rFonts w:ascii="Times New Roman" w:hAnsi="Times New Roman" w:cs="Times New Roman"/>
+          <w:color w:val="auto"/>
+          <w:sz w:val="24"/>
+          <w:szCs w:val="20"/>
+          <w:lang w:val="en-AU"/>
+        </w:rPr>
+        <w:t xml:space="preserve"> lasting impact, and help others grow and thrive.</w:t>
+      </w:r>
+    </w:p>
+    <w:p>
+      <w:pPr>
+        <w:rPr>
+          <w:rFonts w:ascii="Times New Roman" w:hAnsi="Times New Roman" w:cs="Times New Roman"/>
+          <w:color w:val="auto"/>
+          <w:sz w:val="24"/>
+          <w:szCs w:val="20"/>
+          <w:lang w:val="en-AU"/>
+        </w:rPr>
+      </w:pPr>
+    </w:p>
+    <w:p>
+      <w:pPr>
+        <w:rPr>
+          <w:rFonts w:ascii="Times New Roman" w:hAnsi="Times New Roman" w:cs="Times New Roman"/>
+          <w:color w:val="auto"/>
+          <w:sz w:val="24"/>
+          <w:szCs w:val="20"/>
+          <w:lang w:val="en-AU"/>
+        </w:rPr>
+      </w:pPr>
+      <w:r>
+        <w:rPr>
+          <w:rFonts w:ascii="Times New Roman" w:hAnsi="Times New Roman" w:cs="Times New Roman"/>
+          <w:b/>
+          <w:bCs/>
+          <w:color w:val="auto"/>
+          <w:sz w:val="24"/>
+          <w:szCs w:val="20"/>
+          <w:lang w:val="en-AU"/>
+        </w:rPr>
+        <w:t>About the role:</w:t>
+      </w:r>
+    </w:p>
+    <w:p>
+      <w:pPr>
+        <w:rPr>
+          <w:rFonts w:ascii="Times New Roman" w:hAnsi="Times New Roman" w:cs="Times New Roman"/>
+          <w:color w:val="auto"/>
+          <w:sz w:val="24"/>
+          <w:szCs w:val="20"/>
+          <w:lang w:val="en-AU"/>
+        </w:rPr>
+      </w:pPr>
+    </w:p>
+    <w:p>
+      <w:pPr>
+        <w:rPr>
+          <w:rFonts w:ascii="Times New Roman" w:hAnsi="Times New Roman" w:cs="Times New Roman"/>
+          <w:color w:val="auto"/>
+          <w:sz w:val="24"/>
+          <w:szCs w:val="20"/>
+          <w:lang w:val="en-AU"/>
+        </w:rPr>
+      </w:pPr>
+      <w:r>
+        <w:rPr>
+          <w:rFonts w:ascii="Times New Roman" w:hAnsi="Times New Roman" w:cs="Times New Roman"/>
+          <w:color w:val="auto"/>
+          <w:sz w:val="24"/>
+          <w:szCs w:val="20"/>
+          <w:lang w:val="en-AU"/>
+        </w:rPr>
+        <w:t xml:space="preserve">We have an amazing opportunity for an Advertising Specialist to join our growing team in a permanent full-time position. Do you have a passion for media, client service and want to be part of </w:t>
+      </w:r>
+      <w:proofErr w:type="gramStart"/>
+      <w:r>
+        <w:rPr>
+          <w:rFonts w:ascii="Times New Roman" w:hAnsi="Times New Roman" w:cs="Times New Roman"/>
+          <w:color w:val="auto"/>
+          <w:sz w:val="24"/>
+          <w:szCs w:val="20"/>
+          <w:lang w:val="en-AU"/>
+        </w:rPr>
+        <w:t>a new exciting</w:t>
+      </w:r>
+      <w:proofErr w:type="gramEnd"/>
+      <w:r>
+        <w:rPr>
+          <w:rFonts w:ascii="Times New Roman" w:hAnsi="Times New Roman" w:cs="Times New Roman"/>
+          <w:color w:val="auto"/>
+          <w:sz w:val="24"/>
+          <w:szCs w:val="20"/>
+          <w:lang w:val="en-AU"/>
+        </w:rPr>
+        <w:t xml:space="preserve"> change?</w:t>
+      </w:r>
+    </w:p>
+    <w:p>
+      <w:pPr>
+        <w:rPr>
+          <w:rFonts w:ascii="Times New Roman" w:hAnsi="Times New Roman" w:cs="Times New Roman"/>
+          <w:color w:val="auto"/>
+          <w:sz w:val="24"/>
+          <w:szCs w:val="20"/>
+          <w:lang w:val="en-AU"/>
+        </w:rPr>
+      </w:pPr>
+    </w:p>
+    <w:p>
+      <w:pPr>
+        <w:rPr>
+          <w:rFonts w:ascii="Times New Roman" w:hAnsi="Times New Roman" w:cs="Times New Roman"/>
+          <w:color w:val="auto"/>
+          <w:sz w:val="24"/>
+          <w:szCs w:val="20"/>
+          <w:lang w:val="en-AU"/>
+        </w:rPr>
+      </w:pPr>
+      <w:r>
+        <w:rPr>
+          <w:rFonts w:ascii="Times New Roman" w:hAnsi="Times New Roman" w:cs="Times New Roman"/>
+          <w:color w:val="auto"/>
+          <w:sz w:val="24"/>
+          <w:szCs w:val="20"/>
+          <w:lang w:val="en-AU"/>
+        </w:rPr>
+        <w:t>Who we are looking for:</w:t>
+      </w:r>
+    </w:p>
+    <w:p>
+      <w:pPr>
+        <w:numPr>
+          <w:ilvl w:val="0"/>
+          <w:numId w:val="41"/>
+        </w:numPr>
+        <w:rPr>
+          <w:rFonts w:ascii="Times New Roman" w:hAnsi="Times New Roman" w:cs="Times New Roman"/>
+          <w:color w:val="auto"/>
+          <w:sz w:val="24"/>
+          <w:szCs w:val="20"/>
+          <w:lang w:val="en-AU"/>
+        </w:rPr>
+      </w:pPr>
+      <w:r>
+        <w:rPr>
+          <w:rFonts w:ascii="Times New Roman" w:hAnsi="Times New Roman" w:cs="Times New Roman"/>
+          <w:color w:val="auto"/>
+          <w:sz w:val="24"/>
+          <w:szCs w:val="20"/>
+          <w:lang w:val="en-AU"/>
+        </w:rPr>
+        <w:t>1-2 years proven work experience in social media advertising (LinkedIn, Instagram, Facebook)</w:t>
+      </w:r>
+    </w:p>
+    <w:p>
+      <w:pPr>
+        <w:numPr>
+          <w:ilvl w:val="0"/>
+          <w:numId w:val="41"/>
+        </w:numPr>
+        <w:rPr>
+          <w:rFonts w:ascii="Times New Roman" w:hAnsi="Times New Roman" w:cs="Times New Roman"/>
+          <w:color w:val="auto"/>
+          <w:sz w:val="24"/>
+          <w:szCs w:val="20"/>
+          <w:lang w:val="en-AU"/>
+        </w:rPr>
+      </w:pPr>
+      <w:r>
+        <w:rPr>
+          <w:rFonts w:ascii="Times New Roman" w:hAnsi="Times New Roman" w:cs="Times New Roman"/>
+          <w:color w:val="auto"/>
+          <w:sz w:val="24"/>
+          <w:szCs w:val="20"/>
+          <w:lang w:val="en-AU"/>
+        </w:rPr>
+        <w:t>Capable of working independently and autonomously</w:t>
+      </w:r>
+    </w:p>
+    <w:p>
+      <w:pPr>
+        <w:numPr>
+          <w:ilvl w:val="0"/>
+          <w:numId w:val="41"/>
+        </w:numPr>
+        <w:rPr>
+          <w:rFonts w:ascii="Times New Roman" w:hAnsi="Times New Roman" w:cs="Times New Roman"/>
+          <w:color w:val="auto"/>
+          <w:sz w:val="24"/>
+          <w:szCs w:val="20"/>
+          <w:lang w:val="en-AU"/>
+        </w:rPr>
+      </w:pPr>
+      <w:r>
+        <w:rPr>
+          <w:rFonts w:ascii="Times New Roman" w:hAnsi="Times New Roman" w:cs="Times New Roman"/>
+          <w:color w:val="auto"/>
+          <w:sz w:val="24"/>
+          <w:szCs w:val="20"/>
+          <w:lang w:val="en-AU"/>
+        </w:rPr>
+        <w:t>Excellent communication skills</w:t>
+      </w:r>
+    </w:p>
+    <w:p>
+      <w:pPr>
+        <w:numPr>
+          <w:ilvl w:val="0"/>
+          <w:numId w:val="41"/>
+        </w:numPr>
+        <w:rPr>
+          <w:rFonts w:ascii="Times New Roman" w:hAnsi="Times New Roman" w:cs="Times New Roman"/>
+          <w:color w:val="auto"/>
+          <w:sz w:val="24"/>
+          <w:szCs w:val="20"/>
+          <w:lang w:val="en-AU"/>
+        </w:rPr>
+      </w:pPr>
+      <w:r>
+        <w:rPr>
+          <w:rFonts w:ascii="Times New Roman" w:hAnsi="Times New Roman" w:cs="Times New Roman"/>
+          <w:color w:val="auto"/>
+          <w:sz w:val="24"/>
+          <w:szCs w:val="20"/>
+          <w:lang w:val="en-AU"/>
+        </w:rPr>
+        <w:t>Strong organisation and time management skills</w:t>
+      </w:r>
+    </w:p>
+    <w:p>
+      <w:pPr>
+        <w:numPr>
+          <w:ilvl w:val="0"/>
+          <w:numId w:val="41"/>
+        </w:numPr>
+        <w:rPr>
+          <w:rFonts w:ascii="Times New Roman" w:hAnsi="Times New Roman" w:cs="Times New Roman"/>
+          <w:color w:val="auto"/>
+          <w:sz w:val="24"/>
+          <w:szCs w:val="20"/>
+          <w:lang w:val="en-AU"/>
+        </w:rPr>
+      </w:pPr>
+      <w:r>
+        <w:rPr>
+          <w:rFonts w:ascii="Times New Roman" w:hAnsi="Times New Roman" w:cs="Times New Roman"/>
+          <w:color w:val="auto"/>
+          <w:sz w:val="24"/>
+          <w:szCs w:val="20"/>
+          <w:lang w:val="en-AU"/>
+        </w:rPr>
+        <w:t>Great work ethic and desire to grow with the organisation</w:t>
+      </w:r>
+    </w:p>
+    <w:p>
+      <w:pPr>
+        <w:numPr>
+          <w:ilvl w:val="0"/>
+          <w:numId w:val="41"/>
+        </w:numPr>
+        <w:rPr>
+          <w:rFonts w:ascii="Times New Roman" w:hAnsi="Times New Roman" w:cs="Times New Roman"/>
+          <w:color w:val="auto"/>
+          <w:sz w:val="24"/>
+          <w:szCs w:val="20"/>
+          <w:lang w:val="en-AU"/>
+        </w:rPr>
+      </w:pPr>
+      <w:r>
+        <w:rPr>
+          <w:rFonts w:ascii="Times New Roman" w:hAnsi="Times New Roman" w:cs="Times New Roman"/>
+          <w:color w:val="auto"/>
+          <w:sz w:val="24"/>
+          <w:szCs w:val="20"/>
+          <w:lang w:val="en-AU"/>
+        </w:rPr>
+        <w:t>Comprehensive understanding of digital &amp; web marketing</w:t>
+      </w:r>
+    </w:p>
+    <w:p>
+      <w:pPr>
+        <w:numPr>
+          <w:ilvl w:val="0"/>
+          <w:numId w:val="41"/>
+        </w:numPr>
+        <w:rPr>
+          <w:rFonts w:ascii="Times New Roman" w:hAnsi="Times New Roman" w:cs="Times New Roman"/>
+          <w:color w:val="auto"/>
+          <w:sz w:val="24"/>
+          <w:szCs w:val="20"/>
+          <w:lang w:val="en-AU"/>
+        </w:rPr>
+      </w:pPr>
+      <w:r>
+        <w:rPr>
+          <w:rFonts w:ascii="Times New Roman" w:hAnsi="Times New Roman" w:cs="Times New Roman"/>
+          <w:color w:val="auto"/>
+          <w:sz w:val="24"/>
+          <w:szCs w:val="20"/>
+          <w:lang w:val="en-AU"/>
+        </w:rPr>
+        <w:t>Experience developing and deploying successful ads</w:t>
+      </w:r>
+    </w:p>
+    <w:p>
+      <w:pPr>
+        <w:numPr>
+          <w:ilvl w:val="0"/>
+          <w:numId w:val="41"/>
+        </w:numPr>
+        <w:rPr>
+          <w:rFonts w:ascii="Times New Roman" w:hAnsi="Times New Roman" w:cs="Times New Roman"/>
+          <w:color w:val="auto"/>
+          <w:sz w:val="24"/>
+          <w:szCs w:val="20"/>
+          <w:lang w:val="en-AU"/>
+        </w:rPr>
+      </w:pPr>
+      <w:r>
+        <w:rPr>
+          <w:rFonts w:ascii="Times New Roman" w:hAnsi="Times New Roman" w:cs="Times New Roman"/>
+          <w:color w:val="auto"/>
+          <w:sz w:val="24"/>
+          <w:szCs w:val="20"/>
+          <w:lang w:val="en-AU"/>
+        </w:rPr>
+        <w:t>Experience with Salesforce/Google/Adobe Analytics desirable but not essential</w:t>
+      </w:r>
+    </w:p>
+    <w:p>
+      <w:pPr>
+        <w:numPr>
+          <w:ilvl w:val="0"/>
+          <w:numId w:val="41"/>
+        </w:numPr>
+        <w:rPr>
+          <w:rFonts w:ascii="Times New Roman" w:hAnsi="Times New Roman" w:cs="Times New Roman"/>
+          <w:color w:val="auto"/>
+          <w:sz w:val="24"/>
+          <w:szCs w:val="20"/>
+          <w:lang w:val="en-AU"/>
+        </w:rPr>
+      </w:pPr>
+      <w:r>
+        <w:rPr>
+          <w:rFonts w:ascii="Times New Roman" w:hAnsi="Times New Roman" w:cs="Times New Roman"/>
+          <w:color w:val="auto"/>
+          <w:sz w:val="24"/>
+          <w:szCs w:val="20"/>
+          <w:lang w:val="en-AU"/>
+        </w:rPr>
+        <w:t>Bachelor of Communication/Media desirable but not essential</w:t>
+      </w:r>
+    </w:p>
+    <w:p>
+      <w:pPr>
+        <w:rPr>
+          <w:rFonts w:ascii="Times New Roman" w:hAnsi="Times New Roman" w:cs="Times New Roman"/>
+          <w:color w:val="auto"/>
+          <w:sz w:val="24"/>
+          <w:szCs w:val="20"/>
+          <w:lang w:val="en-AU"/>
+        </w:rPr>
+      </w:pPr>
+    </w:p>
+    <w:p>
+      <w:pPr>
+        <w:rPr>
+          <w:rFonts w:ascii="Times New Roman" w:hAnsi="Times New Roman" w:cs="Times New Roman"/>
+          <w:color w:val="auto"/>
+          <w:sz w:val="24"/>
+          <w:szCs w:val="20"/>
+          <w:lang w:val="en-AU"/>
+        </w:rPr>
+      </w:pPr>
+      <w:r>
+        <w:rPr>
+          <w:rFonts w:ascii="Times New Roman" w:hAnsi="Times New Roman" w:cs="Times New Roman"/>
+          <w:color w:val="auto"/>
+          <w:sz w:val="24"/>
+          <w:szCs w:val="20"/>
+          <w:lang w:val="en-AU"/>
+        </w:rPr>
+        <w:t>Role duties:</w:t>
+      </w:r>
+    </w:p>
+    <w:p>
+      <w:pPr>
+        <w:numPr>
+          <w:ilvl w:val="0"/>
+          <w:numId w:val="42"/>
+        </w:numPr>
+        <w:rPr>
+          <w:rFonts w:ascii="Times New Roman" w:hAnsi="Times New Roman" w:cs="Times New Roman"/>
+          <w:color w:val="auto"/>
+          <w:sz w:val="24"/>
+          <w:szCs w:val="20"/>
+          <w:lang w:val="en-AU"/>
+        </w:rPr>
+      </w:pPr>
+      <w:r>
+        <w:rPr>
+          <w:rFonts w:ascii="Times New Roman" w:hAnsi="Times New Roman" w:cs="Times New Roman"/>
+          <w:color w:val="auto"/>
+          <w:sz w:val="24"/>
+          <w:szCs w:val="20"/>
+          <w:lang w:val="en-AU"/>
+        </w:rPr>
+        <w:lastRenderedPageBreak/>
+        <w:t xml:space="preserve">Stay </w:t>
+      </w:r>
+      <w:proofErr w:type="gramStart"/>
+      <w:r>
+        <w:rPr>
+          <w:rFonts w:ascii="Times New Roman" w:hAnsi="Times New Roman" w:cs="Times New Roman"/>
+          <w:color w:val="auto"/>
+          <w:sz w:val="24"/>
+          <w:szCs w:val="20"/>
+          <w:lang w:val="en-AU"/>
+        </w:rPr>
+        <w:t>up-to-date</w:t>
+      </w:r>
+      <w:proofErr w:type="gramEnd"/>
+      <w:r>
+        <w:rPr>
+          <w:rFonts w:ascii="Times New Roman" w:hAnsi="Times New Roman" w:cs="Times New Roman"/>
+          <w:color w:val="auto"/>
+          <w:sz w:val="24"/>
+          <w:szCs w:val="20"/>
+          <w:lang w:val="en-AU"/>
+        </w:rPr>
+        <w:t xml:space="preserve"> on the latest digital market techs and trends</w:t>
+      </w:r>
+    </w:p>
+    <w:p>
+      <w:pPr>
+        <w:numPr>
+          <w:ilvl w:val="0"/>
+          <w:numId w:val="42"/>
+        </w:numPr>
+        <w:rPr>
+          <w:rFonts w:ascii="Times New Roman" w:hAnsi="Times New Roman" w:cs="Times New Roman"/>
+          <w:color w:val="auto"/>
+          <w:sz w:val="24"/>
+          <w:szCs w:val="20"/>
+          <w:lang w:val="en-AU"/>
+        </w:rPr>
+      </w:pPr>
+      <w:r>
+        <w:rPr>
+          <w:rFonts w:ascii="Times New Roman" w:hAnsi="Times New Roman" w:cs="Times New Roman"/>
+          <w:color w:val="auto"/>
+          <w:sz w:val="24"/>
+          <w:szCs w:val="20"/>
+          <w:lang w:val="en-AU"/>
+        </w:rPr>
+        <w:t>Conduct workshops and market research to develop high performing and innovative social media advertisements</w:t>
+      </w:r>
+    </w:p>
+    <w:p>
+      <w:pPr>
+        <w:numPr>
+          <w:ilvl w:val="0"/>
+          <w:numId w:val="42"/>
+        </w:numPr>
+        <w:rPr>
+          <w:rFonts w:ascii="Times New Roman" w:hAnsi="Times New Roman" w:cs="Times New Roman"/>
+          <w:color w:val="auto"/>
+          <w:sz w:val="24"/>
+          <w:szCs w:val="20"/>
+          <w:lang w:val="en-AU"/>
+        </w:rPr>
+      </w:pPr>
+      <w:r>
+        <w:rPr>
+          <w:rFonts w:ascii="Times New Roman" w:hAnsi="Times New Roman" w:cs="Times New Roman"/>
+          <w:color w:val="auto"/>
+          <w:sz w:val="24"/>
+          <w:szCs w:val="20"/>
+          <w:lang w:val="en-AU"/>
+        </w:rPr>
+        <w:t>Develop strong relationships with investors and clients</w:t>
+      </w:r>
+    </w:p>
+    <w:p>
+      <w:pPr>
+        <w:numPr>
+          <w:ilvl w:val="0"/>
+          <w:numId w:val="42"/>
+        </w:numPr>
+        <w:rPr>
+          <w:rFonts w:ascii="Times New Roman" w:hAnsi="Times New Roman" w:cs="Times New Roman"/>
+          <w:color w:val="auto"/>
+          <w:sz w:val="24"/>
+          <w:szCs w:val="20"/>
+          <w:lang w:val="en-AU"/>
+        </w:rPr>
+      </w:pPr>
+      <w:r>
+        <w:rPr>
+          <w:rFonts w:ascii="Times New Roman" w:hAnsi="Times New Roman" w:cs="Times New Roman"/>
+          <w:color w:val="auto"/>
+          <w:sz w:val="24"/>
+          <w:szCs w:val="20"/>
+          <w:lang w:val="en-AU"/>
+        </w:rPr>
+        <w:t>Maintain advertising KPIs across social media channels (LinkedIn, Instagram, Facebook)</w:t>
+      </w:r>
+    </w:p>
+    <w:p>
+      <w:pPr>
+        <w:numPr>
+          <w:ilvl w:val="0"/>
+          <w:numId w:val="42"/>
+        </w:numPr>
+        <w:rPr>
+          <w:rFonts w:ascii="Times New Roman" w:hAnsi="Times New Roman" w:cs="Times New Roman"/>
+          <w:color w:val="auto"/>
+          <w:sz w:val="24"/>
+          <w:szCs w:val="20"/>
+          <w:lang w:val="en-AU"/>
+        </w:rPr>
+      </w:pPr>
+      <w:r>
+        <w:rPr>
+          <w:rFonts w:ascii="Times New Roman" w:hAnsi="Times New Roman" w:cs="Times New Roman"/>
+          <w:color w:val="auto"/>
+          <w:sz w:val="24"/>
+          <w:szCs w:val="20"/>
+          <w:lang w:val="en-AU"/>
+        </w:rPr>
+        <w:t>Communicate and work with members of the team such as the project manager, software engineer, and UI/UX designer.</w:t>
+      </w:r>
+    </w:p>
+    <w:p>
+      <w:pPr>
+        <w:numPr>
+          <w:ilvl w:val="0"/>
+          <w:numId w:val="42"/>
+        </w:numPr>
+        <w:rPr>
+          <w:rFonts w:ascii="Times New Roman" w:hAnsi="Times New Roman" w:cs="Times New Roman"/>
+          <w:color w:val="auto"/>
+          <w:sz w:val="24"/>
+          <w:szCs w:val="20"/>
+          <w:lang w:val="en-AU"/>
+        </w:rPr>
+      </w:pPr>
+      <w:r>
+        <w:rPr>
+          <w:rFonts w:ascii="Times New Roman" w:hAnsi="Times New Roman" w:cs="Times New Roman"/>
+          <w:color w:val="auto"/>
+          <w:sz w:val="24"/>
+          <w:szCs w:val="20"/>
+          <w:lang w:val="en-AU"/>
+        </w:rPr>
+        <w:t xml:space="preserve">Use data analysis software such as Google/Adobe Analytics to identify market trends </w:t>
+      </w:r>
+    </w:p>
+    <w:p>
+      <w:pPr>
+        <w:rPr>
+          <w:rFonts w:ascii="Times New Roman" w:hAnsi="Times New Roman" w:cs="Times New Roman"/>
+          <w:color w:val="auto"/>
+          <w:sz w:val="24"/>
+          <w:szCs w:val="20"/>
+          <w:lang w:val="en-AU"/>
+        </w:rPr>
+      </w:pPr>
+    </w:p>
+    <w:p>
+      <w:pPr>
+        <w:rPr>
+          <w:rFonts w:ascii="Times New Roman" w:hAnsi="Times New Roman" w:cs="Times New Roman"/>
+          <w:color w:val="auto"/>
+          <w:sz w:val="24"/>
+          <w:szCs w:val="20"/>
+          <w:lang w:val="en-AU"/>
+        </w:rPr>
+      </w:pPr>
+    </w:p>
+    <w:p>
+      <w:pPr>
+        <w:rPr>
+          <w:rFonts w:ascii="Times New Roman" w:hAnsi="Times New Roman" w:cs="Times New Roman"/>
+          <w:color w:val="auto"/>
+          <w:sz w:val="24"/>
+          <w:szCs w:val="20"/>
+          <w:lang w:val="en-AU"/>
+        </w:rPr>
+      </w:pPr>
+      <w:r>
+        <w:rPr>
+          <w:rFonts w:ascii="Times New Roman" w:hAnsi="Times New Roman" w:cs="Times New Roman"/>
+          <w:b/>
+          <w:bCs/>
+          <w:color w:val="auto"/>
+          <w:sz w:val="24"/>
+          <w:szCs w:val="20"/>
+          <w:lang w:val="en-AU"/>
+        </w:rPr>
+        <w:t xml:space="preserve">Why choose </w:t>
+      </w:r>
+      <w:proofErr w:type="spellStart"/>
+      <w:r>
+        <w:rPr>
+          <w:rFonts w:ascii="Times New Roman" w:hAnsi="Times New Roman" w:cs="Times New Roman"/>
+          <w:b/>
+          <w:bCs/>
+          <w:color w:val="auto"/>
+          <w:sz w:val="24"/>
+          <w:szCs w:val="20"/>
+          <w:lang w:val="en-AU"/>
+        </w:rPr>
+        <w:t>BlockMarket</w:t>
+      </w:r>
+      <w:proofErr w:type="spellEnd"/>
+      <w:r>
+        <w:rPr>
+          <w:rFonts w:ascii="Times New Roman" w:hAnsi="Times New Roman" w:cs="Times New Roman"/>
+          <w:b/>
+          <w:bCs/>
+          <w:color w:val="auto"/>
+          <w:sz w:val="24"/>
+          <w:szCs w:val="20"/>
+          <w:lang w:val="en-AU"/>
+        </w:rPr>
+        <w:t>?</w:t>
+      </w:r>
+    </w:p>
+    <w:p>
+      <w:pPr>
+        <w:rPr>
+          <w:rFonts w:ascii="Times New Roman" w:hAnsi="Times New Roman" w:cs="Times New Roman"/>
+          <w:color w:val="auto"/>
+          <w:sz w:val="24"/>
+          <w:szCs w:val="20"/>
+          <w:lang w:val="en-AU"/>
+        </w:rPr>
+      </w:pPr>
+    </w:p>
+    <w:p>
+      <w:pPr>
+        <w:rPr>
+          <w:rFonts w:ascii="Times New Roman" w:hAnsi="Times New Roman" w:cs="Times New Roman"/>
+          <w:color w:val="auto"/>
+          <w:sz w:val="24"/>
+          <w:szCs w:val="20"/>
+          <w:lang w:val="en-AU"/>
+        </w:rPr>
+      </w:pPr>
+      <w:r>
+        <w:rPr>
+          <w:rFonts w:ascii="Times New Roman" w:hAnsi="Times New Roman" w:cs="Times New Roman"/>
+          <w:color w:val="auto"/>
+          <w:sz w:val="24"/>
+          <w:szCs w:val="20"/>
+          <w:lang w:val="en-AU"/>
+        </w:rPr>
+        <w:t xml:space="preserve">Here at </w:t>
+      </w:r>
+      <w:proofErr w:type="spellStart"/>
+      <w:r>
+        <w:rPr>
+          <w:rFonts w:ascii="Times New Roman" w:hAnsi="Times New Roman" w:cs="Times New Roman"/>
+          <w:color w:val="auto"/>
+          <w:sz w:val="24"/>
+          <w:szCs w:val="20"/>
+          <w:lang w:val="en-AU"/>
+        </w:rPr>
+        <w:t>BlockMarket</w:t>
+      </w:r>
+      <w:proofErr w:type="spellEnd"/>
+      <w:r>
+        <w:rPr>
+          <w:rFonts w:ascii="Times New Roman" w:hAnsi="Times New Roman" w:cs="Times New Roman"/>
+          <w:color w:val="auto"/>
+          <w:sz w:val="24"/>
+          <w:szCs w:val="20"/>
+          <w:lang w:val="en-AU"/>
+        </w:rPr>
+        <w:t>, we strive to create a culture where our staff feel safe, valued, and comfortable. We offer exciting and challenging work that greatly rewards you for your passion and dedication. We offer flexible work-from-home arrangements as we believe everyone should have a healthy work-life balance. We have an interest in growing our team and therefore we are also invested in your development. We offer career development opportunities, on-going development support and will work with you to create a personal development plan. When you join us, you will be supported so that you can thrive and become the best person that you aim to be.</w:t>
+      </w:r>
+    </w:p>
+    <w:p>
+      <w:pPr>
+        <w:rPr>
+          <w:rFonts w:ascii="Times New Roman" w:hAnsi="Times New Roman" w:cs="Times New Roman"/>
+          <w:color w:val="auto"/>
+          <w:sz w:val="24"/>
+          <w:szCs w:val="20"/>
+          <w:lang w:val="en-AU"/>
+        </w:rPr>
+      </w:pPr>
+    </w:p>
+    <w:p>
+      <w:pPr>
+        <w:rPr>
+          <w:rFonts w:ascii="Times New Roman" w:hAnsi="Times New Roman" w:cs="Times New Roman"/>
+          <w:color w:val="auto"/>
+          <w:sz w:val="24"/>
+          <w:szCs w:val="20"/>
+        </w:rPr>
+      </w:pPr>
+    </w:p>
+    <w:p>
+      <w:pPr>
+        <w:jc w:val="center"/>
+        <w:rPr>
+          <w:rFonts w:ascii="Times New Roman" w:hAnsi="Times New Roman" w:cs="Times New Roman"/>
+          <w:b/>
+          <w:bCs/>
+          <w:color w:val="auto"/>
+          <w:sz w:val="32"/>
+          <w:szCs w:val="24"/>
+        </w:rPr>
+      </w:pPr>
+      <w:r>
+        <w:rPr>
+          <w:rFonts w:ascii="Times New Roman" w:hAnsi="Times New Roman" w:cs="Times New Roman"/>
+          <w:b/>
+          <w:bCs/>
+          <w:color w:val="auto"/>
+          <w:sz w:val="32"/>
+          <w:szCs w:val="24"/>
+        </w:rPr>
+        <w:t>Project Manager</w:t>
+      </w:r>
+    </w:p>
+    <w:p>
+      <w:pPr>
+        <w:rPr>
+          <w:rFonts w:ascii="Times New Roman" w:hAnsi="Times New Roman" w:cs="Times New Roman"/>
+          <w:b/>
+          <w:bCs/>
+          <w:color w:val="auto"/>
+          <w:sz w:val="24"/>
+          <w:szCs w:val="20"/>
+          <w:lang w:val="en-AU"/>
+        </w:rPr>
+      </w:pPr>
+      <w:r>
+        <w:rPr>
+          <w:rFonts w:ascii="Times New Roman" w:hAnsi="Times New Roman" w:cs="Times New Roman"/>
+          <w:b/>
+          <w:bCs/>
+          <w:color w:val="auto"/>
+          <w:sz w:val="24"/>
+          <w:szCs w:val="20"/>
+          <w:lang w:val="en-AU"/>
+        </w:rPr>
+        <w:t xml:space="preserve">About </w:t>
+      </w:r>
+      <w:proofErr w:type="spellStart"/>
+      <w:r>
+        <w:rPr>
+          <w:rFonts w:ascii="Times New Roman" w:hAnsi="Times New Roman" w:cs="Times New Roman"/>
+          <w:b/>
+          <w:bCs/>
+          <w:color w:val="auto"/>
+          <w:sz w:val="24"/>
+          <w:szCs w:val="20"/>
+          <w:lang w:val="en-AU"/>
+        </w:rPr>
+        <w:t>BlockMarket</w:t>
+      </w:r>
+      <w:proofErr w:type="spellEnd"/>
+    </w:p>
+    <w:p>
+      <w:pPr>
+        <w:rPr>
+          <w:rFonts w:ascii="Times New Roman" w:hAnsi="Times New Roman" w:cs="Times New Roman"/>
+          <w:color w:val="auto"/>
+          <w:sz w:val="24"/>
+          <w:szCs w:val="20"/>
+          <w:lang w:val="en-AU"/>
+        </w:rPr>
+      </w:pPr>
+    </w:p>
+    <w:p>
+      <w:pPr>
+        <w:rPr>
+          <w:rFonts w:ascii="Times New Roman" w:hAnsi="Times New Roman" w:cs="Times New Roman"/>
+          <w:color w:val="auto"/>
+          <w:sz w:val="24"/>
+          <w:szCs w:val="20"/>
+          <w:lang w:val="en-AU"/>
+        </w:rPr>
+      </w:pPr>
+      <w:r>
+        <w:rPr>
+          <w:rFonts w:ascii="Times New Roman" w:hAnsi="Times New Roman" w:cs="Times New Roman"/>
+          <w:color w:val="auto"/>
+          <w:sz w:val="24"/>
+          <w:szCs w:val="20"/>
+          <w:lang w:val="en-AU"/>
+        </w:rPr>
+        <w:t>Block Market is a start-up creating a productivity app for the masses, our goal is to allow work to be organised by individuals or companies in a way that is intuitive and easy to understand, yet very powerful and capable of assisting those who use it in making the most out of their work.</w:t>
+      </w:r>
+    </w:p>
+    <w:p>
+      <w:pPr>
+        <w:rPr>
+          <w:rFonts w:ascii="Times New Roman" w:hAnsi="Times New Roman" w:cs="Times New Roman"/>
+          <w:color w:val="auto"/>
+          <w:sz w:val="24"/>
+          <w:szCs w:val="20"/>
+          <w:lang w:val="en-AU"/>
+        </w:rPr>
+      </w:pPr>
+    </w:p>
+    <w:p>
+      <w:pPr>
+        <w:rPr>
+          <w:rFonts w:ascii="Times New Roman" w:hAnsi="Times New Roman" w:cs="Times New Roman"/>
+          <w:b/>
+          <w:bCs/>
+          <w:color w:val="auto"/>
+          <w:sz w:val="24"/>
+          <w:szCs w:val="20"/>
+          <w:lang w:val="en-AU"/>
+        </w:rPr>
+      </w:pPr>
+      <w:r>
+        <w:rPr>
+          <w:rFonts w:ascii="Times New Roman" w:hAnsi="Times New Roman" w:cs="Times New Roman"/>
+          <w:b/>
+          <w:bCs/>
+          <w:color w:val="auto"/>
+          <w:sz w:val="24"/>
+          <w:szCs w:val="20"/>
+          <w:lang w:val="en-AU"/>
+        </w:rPr>
+        <w:t>About the position:</w:t>
+      </w:r>
+    </w:p>
+    <w:p>
+      <w:pPr>
+        <w:rPr>
+          <w:rFonts w:ascii="Times New Roman" w:hAnsi="Times New Roman" w:cs="Times New Roman"/>
+          <w:color w:val="auto"/>
+          <w:sz w:val="24"/>
+          <w:szCs w:val="20"/>
+          <w:lang w:val="en-AU"/>
+        </w:rPr>
+      </w:pPr>
+    </w:p>
+    <w:p>
+      <w:pPr>
+        <w:rPr>
+          <w:rFonts w:ascii="Times New Roman" w:hAnsi="Times New Roman" w:cs="Times New Roman"/>
+          <w:color w:val="auto"/>
+          <w:sz w:val="24"/>
+          <w:szCs w:val="20"/>
+          <w:lang w:val="en-AU"/>
+        </w:rPr>
+      </w:pPr>
+      <w:r>
+        <w:rPr>
+          <w:rFonts w:ascii="Times New Roman" w:hAnsi="Times New Roman" w:cs="Times New Roman"/>
+          <w:color w:val="auto"/>
+          <w:sz w:val="24"/>
+          <w:szCs w:val="20"/>
+          <w:lang w:val="en-AU"/>
+        </w:rPr>
+        <w:t>We are looking for a project manager to lead our team to ensure that this project can become realised to its full potential, this means overseeing the progress of the creation of our application to ensure that it is running promptly and without straying too far away from the resources at our disposal.</w:t>
+      </w:r>
+    </w:p>
+    <w:p>
+      <w:pPr>
+        <w:rPr>
+          <w:rFonts w:ascii="Times New Roman" w:hAnsi="Times New Roman" w:cs="Times New Roman"/>
+          <w:color w:val="auto"/>
+          <w:sz w:val="24"/>
+          <w:szCs w:val="20"/>
+          <w:lang w:val="en-AU"/>
+        </w:rPr>
+      </w:pPr>
+    </w:p>
+    <w:p>
+      <w:pPr>
+        <w:rPr>
+          <w:rFonts w:ascii="Times New Roman" w:hAnsi="Times New Roman" w:cs="Times New Roman"/>
+          <w:b/>
+          <w:bCs/>
+          <w:color w:val="auto"/>
+          <w:sz w:val="24"/>
+          <w:szCs w:val="20"/>
+          <w:lang w:val="en-AU"/>
+        </w:rPr>
+      </w:pPr>
+      <w:r>
+        <w:rPr>
+          <w:rFonts w:ascii="Times New Roman" w:hAnsi="Times New Roman" w:cs="Times New Roman"/>
+          <w:b/>
+          <w:bCs/>
+          <w:color w:val="auto"/>
+          <w:sz w:val="24"/>
+          <w:szCs w:val="20"/>
+          <w:lang w:val="en-AU"/>
+        </w:rPr>
+        <w:t>Roles &amp; Responsibilities:</w:t>
+      </w:r>
+    </w:p>
+    <w:p>
+      <w:pPr>
+        <w:numPr>
+          <w:ilvl w:val="0"/>
+          <w:numId w:val="44"/>
+        </w:numPr>
+        <w:rPr>
+          <w:rFonts w:ascii="Times New Roman" w:hAnsi="Times New Roman" w:cs="Times New Roman"/>
+          <w:color w:val="auto"/>
+          <w:sz w:val="24"/>
+          <w:szCs w:val="20"/>
+          <w:lang w:val="en-AU"/>
+        </w:rPr>
+      </w:pPr>
+      <w:r>
+        <w:rPr>
+          <w:rFonts w:ascii="Times New Roman" w:hAnsi="Times New Roman" w:cs="Times New Roman"/>
+          <w:color w:val="auto"/>
+          <w:sz w:val="24"/>
+          <w:szCs w:val="20"/>
+          <w:lang w:val="en-AU"/>
+        </w:rPr>
+        <w:t>Managing a team, of developers, designers, and programmers to ensure the project remains on track</w:t>
+      </w:r>
+    </w:p>
+    <w:p>
+      <w:pPr>
+        <w:numPr>
+          <w:ilvl w:val="0"/>
+          <w:numId w:val="44"/>
+        </w:numPr>
+        <w:rPr>
+          <w:rFonts w:ascii="Times New Roman" w:hAnsi="Times New Roman" w:cs="Times New Roman"/>
+          <w:color w:val="auto"/>
+          <w:sz w:val="24"/>
+          <w:szCs w:val="20"/>
+          <w:lang w:val="en-AU"/>
+        </w:rPr>
+      </w:pPr>
+      <w:r>
+        <w:rPr>
+          <w:rFonts w:ascii="Times New Roman" w:hAnsi="Times New Roman" w:cs="Times New Roman"/>
+          <w:color w:val="auto"/>
+          <w:sz w:val="24"/>
+          <w:szCs w:val="20"/>
+          <w:lang w:val="en-AU"/>
+        </w:rPr>
+        <w:t>Anticipate potential problems and come up with contingencies to work around them</w:t>
+      </w:r>
+    </w:p>
+    <w:p>
+      <w:pPr>
+        <w:numPr>
+          <w:ilvl w:val="0"/>
+          <w:numId w:val="44"/>
+        </w:numPr>
+        <w:rPr>
+          <w:rFonts w:ascii="Times New Roman" w:hAnsi="Times New Roman" w:cs="Times New Roman"/>
+          <w:color w:val="auto"/>
+          <w:sz w:val="24"/>
+          <w:szCs w:val="20"/>
+          <w:lang w:val="en-AU"/>
+        </w:rPr>
+      </w:pPr>
+      <w:r>
+        <w:rPr>
+          <w:rFonts w:ascii="Times New Roman" w:hAnsi="Times New Roman" w:cs="Times New Roman"/>
+          <w:color w:val="auto"/>
+          <w:sz w:val="24"/>
+          <w:szCs w:val="20"/>
+          <w:lang w:val="en-AU"/>
+        </w:rPr>
+        <w:t>Maintain positive, professional relations with stakeholders and set correct expectations</w:t>
+      </w:r>
+    </w:p>
+    <w:p>
+      <w:pPr>
+        <w:numPr>
+          <w:ilvl w:val="0"/>
+          <w:numId w:val="44"/>
+        </w:numPr>
+        <w:rPr>
+          <w:rFonts w:ascii="Times New Roman" w:hAnsi="Times New Roman" w:cs="Times New Roman"/>
+          <w:color w:val="auto"/>
+          <w:sz w:val="24"/>
+          <w:szCs w:val="20"/>
+          <w:lang w:val="en-AU"/>
+        </w:rPr>
+      </w:pPr>
+      <w:r>
+        <w:rPr>
+          <w:rFonts w:ascii="Times New Roman" w:hAnsi="Times New Roman" w:cs="Times New Roman"/>
+          <w:color w:val="auto"/>
+          <w:sz w:val="24"/>
+          <w:szCs w:val="20"/>
+          <w:lang w:val="en-AU"/>
+        </w:rPr>
+        <w:t>Identifying risks and managing them to ensure the project moves along smoothly</w:t>
+      </w:r>
+    </w:p>
+    <w:p>
+      <w:pPr>
+        <w:numPr>
+          <w:ilvl w:val="0"/>
+          <w:numId w:val="44"/>
+        </w:numPr>
+        <w:rPr>
+          <w:rFonts w:ascii="Times New Roman" w:hAnsi="Times New Roman" w:cs="Times New Roman"/>
+          <w:color w:val="auto"/>
+          <w:sz w:val="24"/>
+          <w:szCs w:val="20"/>
+          <w:lang w:val="en-AU"/>
+        </w:rPr>
+      </w:pPr>
+      <w:r>
+        <w:rPr>
+          <w:rFonts w:ascii="Times New Roman" w:hAnsi="Times New Roman" w:cs="Times New Roman"/>
+          <w:color w:val="auto"/>
+          <w:sz w:val="24"/>
+          <w:szCs w:val="20"/>
+          <w:lang w:val="en-AU"/>
+        </w:rPr>
+        <w:t>Monitor the progress of the project to ensure consistent headway is made</w:t>
+      </w:r>
+    </w:p>
+    <w:p>
+      <w:pPr>
+        <w:rPr>
+          <w:rFonts w:ascii="Times New Roman" w:hAnsi="Times New Roman" w:cs="Times New Roman"/>
+          <w:color w:val="auto"/>
+          <w:sz w:val="24"/>
+          <w:szCs w:val="20"/>
+          <w:lang w:val="en-AU"/>
+        </w:rPr>
+      </w:pPr>
+    </w:p>
+    <w:p>
+      <w:pPr>
+        <w:rPr>
+          <w:rFonts w:ascii="Times New Roman" w:hAnsi="Times New Roman" w:cs="Times New Roman"/>
+          <w:b/>
+          <w:bCs/>
+          <w:color w:val="auto"/>
+          <w:sz w:val="24"/>
+          <w:szCs w:val="20"/>
+          <w:lang w:val="en-AU"/>
+        </w:rPr>
+      </w:pPr>
+      <w:r>
+        <w:rPr>
+          <w:rFonts w:ascii="Times New Roman" w:hAnsi="Times New Roman" w:cs="Times New Roman"/>
+          <w:b/>
+          <w:bCs/>
+          <w:color w:val="auto"/>
+          <w:sz w:val="24"/>
+          <w:szCs w:val="20"/>
+          <w:lang w:val="en-AU"/>
+        </w:rPr>
+        <w:t>Requirements:</w:t>
+      </w:r>
+    </w:p>
+    <w:p>
+      <w:pPr>
+        <w:numPr>
+          <w:ilvl w:val="0"/>
+          <w:numId w:val="43"/>
+        </w:numPr>
+        <w:rPr>
+          <w:rFonts w:ascii="Times New Roman" w:hAnsi="Times New Roman" w:cs="Times New Roman"/>
+          <w:color w:val="auto"/>
+          <w:sz w:val="24"/>
+          <w:szCs w:val="20"/>
+          <w:lang w:val="en-AU"/>
+        </w:rPr>
+      </w:pPr>
+      <w:r>
+        <w:rPr>
+          <w:rFonts w:ascii="Times New Roman" w:hAnsi="Times New Roman" w:cs="Times New Roman"/>
+          <w:color w:val="auto"/>
+          <w:sz w:val="24"/>
+          <w:szCs w:val="20"/>
+          <w:lang w:val="en-AU"/>
+        </w:rPr>
+        <w:lastRenderedPageBreak/>
+        <w:t>At least 4 years of experience working as a project manager.</w:t>
+      </w:r>
+    </w:p>
+    <w:p>
+      <w:pPr>
+        <w:numPr>
+          <w:ilvl w:val="0"/>
+          <w:numId w:val="43"/>
+        </w:numPr>
+        <w:rPr>
+          <w:rFonts w:ascii="Times New Roman" w:hAnsi="Times New Roman" w:cs="Times New Roman"/>
+          <w:color w:val="auto"/>
+          <w:sz w:val="24"/>
+          <w:szCs w:val="20"/>
+          <w:lang w:val="en-AU"/>
+        </w:rPr>
+      </w:pPr>
+      <w:r>
+        <w:rPr>
+          <w:rFonts w:ascii="Times New Roman" w:hAnsi="Times New Roman" w:cs="Times New Roman"/>
+          <w:color w:val="auto"/>
+          <w:sz w:val="24"/>
+          <w:szCs w:val="20"/>
+          <w:lang w:val="en-AU"/>
+        </w:rPr>
+        <w:t>Good commutation skills; must be able to direct and communicate information to multiple departments effectively.</w:t>
+      </w:r>
+    </w:p>
+    <w:p>
+      <w:pPr>
+        <w:numPr>
+          <w:ilvl w:val="0"/>
+          <w:numId w:val="43"/>
+        </w:numPr>
+        <w:rPr>
+          <w:rFonts w:ascii="Times New Roman" w:hAnsi="Times New Roman" w:cs="Times New Roman"/>
+          <w:color w:val="auto"/>
+          <w:sz w:val="24"/>
+          <w:szCs w:val="20"/>
+          <w:lang w:val="en-AU"/>
+        </w:rPr>
+      </w:pPr>
+      <w:r>
+        <w:rPr>
+          <w:rFonts w:ascii="Times New Roman" w:hAnsi="Times New Roman" w:cs="Times New Roman"/>
+          <w:color w:val="auto"/>
+          <w:sz w:val="24"/>
+          <w:szCs w:val="20"/>
+          <w:lang w:val="en-AU"/>
+        </w:rPr>
+        <w:t>Technical literacy in languages like HTML, JavaScript, SQL</w:t>
+      </w:r>
+    </w:p>
+    <w:p>
+      <w:pPr>
+        <w:numPr>
+          <w:ilvl w:val="0"/>
+          <w:numId w:val="43"/>
+        </w:numPr>
+        <w:rPr>
+          <w:rFonts w:ascii="Times New Roman" w:hAnsi="Times New Roman" w:cs="Times New Roman"/>
+          <w:color w:val="auto"/>
+          <w:sz w:val="24"/>
+          <w:szCs w:val="20"/>
+          <w:lang w:val="en-AU"/>
+        </w:rPr>
+      </w:pPr>
+      <w:r>
+        <w:rPr>
+          <w:rFonts w:ascii="Times New Roman" w:hAnsi="Times New Roman" w:cs="Times New Roman"/>
+          <w:color w:val="auto"/>
+          <w:sz w:val="24"/>
+          <w:szCs w:val="20"/>
+          <w:lang w:val="en-AU"/>
+        </w:rPr>
+        <w:t>Experience managing projects involving IT</w:t>
+      </w:r>
+    </w:p>
+    <w:p>
+      <w:pPr>
+        <w:numPr>
+          <w:ilvl w:val="0"/>
+          <w:numId w:val="43"/>
+        </w:numPr>
+        <w:rPr>
+          <w:rFonts w:ascii="Times New Roman" w:hAnsi="Times New Roman" w:cs="Times New Roman"/>
+          <w:color w:val="auto"/>
+          <w:sz w:val="24"/>
+          <w:szCs w:val="20"/>
+          <w:lang w:val="en-AU"/>
+        </w:rPr>
+      </w:pPr>
+      <w:r>
+        <w:rPr>
+          <w:rFonts w:ascii="Times New Roman" w:hAnsi="Times New Roman" w:cs="Times New Roman"/>
+          <w:color w:val="auto"/>
+          <w:sz w:val="24"/>
+          <w:szCs w:val="20"/>
+          <w:lang w:val="en-AU"/>
+        </w:rPr>
+        <w:t>Ability to take charge of the situation</w:t>
+      </w:r>
+    </w:p>
+    <w:p>
+      <w:pPr>
+        <w:numPr>
+          <w:ilvl w:val="0"/>
+          <w:numId w:val="43"/>
+        </w:numPr>
+        <w:rPr>
+          <w:rFonts w:ascii="Times New Roman" w:hAnsi="Times New Roman" w:cs="Times New Roman"/>
+          <w:color w:val="auto"/>
+          <w:sz w:val="24"/>
+          <w:szCs w:val="20"/>
+          <w:lang w:val="en-AU"/>
+        </w:rPr>
+      </w:pPr>
+      <w:r>
+        <w:rPr>
+          <w:rFonts w:ascii="Times New Roman" w:hAnsi="Times New Roman" w:cs="Times New Roman"/>
+          <w:color w:val="auto"/>
+          <w:sz w:val="24"/>
+          <w:szCs w:val="20"/>
+          <w:lang w:val="en-AU"/>
+        </w:rPr>
+        <w:t>Resilience against potential problems and setbacks</w:t>
+      </w:r>
+    </w:p>
+    <w:p>
+      <w:pPr>
+        <w:numPr>
+          <w:ilvl w:val="0"/>
+          <w:numId w:val="43"/>
+        </w:numPr>
+        <w:rPr>
+          <w:rFonts w:ascii="Times New Roman" w:hAnsi="Times New Roman" w:cs="Times New Roman"/>
+          <w:color w:val="auto"/>
+          <w:sz w:val="24"/>
+          <w:szCs w:val="20"/>
+          <w:lang w:val="en-AU"/>
+        </w:rPr>
+      </w:pPr>
+      <w:r>
+        <w:rPr>
+          <w:rFonts w:ascii="Times New Roman" w:hAnsi="Times New Roman" w:cs="Times New Roman"/>
+          <w:color w:val="auto"/>
+          <w:sz w:val="24"/>
+          <w:szCs w:val="20"/>
+          <w:lang w:val="en-AU"/>
+        </w:rPr>
+        <w:t>Organisational skills and detail-orientated</w:t>
+      </w:r>
+    </w:p>
+    <w:p>
+      <w:pPr>
+        <w:rPr>
+          <w:rFonts w:ascii="Times New Roman" w:hAnsi="Times New Roman" w:cs="Times New Roman"/>
+          <w:color w:val="auto"/>
+          <w:sz w:val="24"/>
+          <w:szCs w:val="20"/>
+          <w:lang w:val="en-AU"/>
+        </w:rPr>
+      </w:pPr>
+    </w:p>
+    <w:p>
+      <w:pPr>
+        <w:rPr>
+          <w:rFonts w:ascii="Times New Roman" w:hAnsi="Times New Roman" w:cs="Times New Roman"/>
+          <w:b/>
+          <w:bCs/>
+          <w:color w:val="auto"/>
+          <w:sz w:val="24"/>
+          <w:szCs w:val="20"/>
+          <w:lang w:val="en-AU"/>
+        </w:rPr>
+      </w:pPr>
+      <w:r>
+        <w:rPr>
+          <w:rFonts w:ascii="Times New Roman" w:hAnsi="Times New Roman" w:cs="Times New Roman"/>
+          <w:b/>
+          <w:bCs/>
+          <w:color w:val="auto"/>
+          <w:sz w:val="24"/>
+          <w:szCs w:val="20"/>
+          <w:lang w:val="en-AU"/>
+        </w:rPr>
+        <w:t xml:space="preserve">Why choose </w:t>
+      </w:r>
+      <w:proofErr w:type="spellStart"/>
+      <w:r>
+        <w:rPr>
+          <w:rFonts w:ascii="Times New Roman" w:hAnsi="Times New Roman" w:cs="Times New Roman"/>
+          <w:b/>
+          <w:bCs/>
+          <w:color w:val="auto"/>
+          <w:sz w:val="24"/>
+          <w:szCs w:val="20"/>
+          <w:lang w:val="en-AU"/>
+        </w:rPr>
+        <w:t>BlockMarket</w:t>
+      </w:r>
+      <w:proofErr w:type="spellEnd"/>
+      <w:r>
+        <w:rPr>
+          <w:rFonts w:ascii="Times New Roman" w:hAnsi="Times New Roman" w:cs="Times New Roman"/>
+          <w:b/>
+          <w:bCs/>
+          <w:color w:val="auto"/>
+          <w:sz w:val="24"/>
+          <w:szCs w:val="20"/>
+          <w:lang w:val="en-AU"/>
+        </w:rPr>
+        <w:t>?</w:t>
+      </w:r>
+    </w:p>
+    <w:p>
+      <w:pPr>
+        <w:rPr>
+          <w:rFonts w:ascii="Times New Roman" w:hAnsi="Times New Roman" w:cs="Times New Roman"/>
+          <w:color w:val="auto"/>
+          <w:sz w:val="22"/>
+          <w:szCs w:val="18"/>
+          <w:lang w:val="en-AU"/>
+        </w:rPr>
+      </w:pPr>
+      <w:r>
+        <w:rPr>
+          <w:rFonts w:ascii="Times New Roman" w:hAnsi="Times New Roman" w:cs="Times New Roman"/>
+          <w:color w:val="auto"/>
+          <w:sz w:val="24"/>
+          <w:szCs w:val="20"/>
+          <w:lang w:val="en-AU"/>
+        </w:rPr>
+        <w:t xml:space="preserve">Here at </w:t>
+      </w:r>
+      <w:proofErr w:type="spellStart"/>
+      <w:r>
+        <w:rPr>
+          <w:rFonts w:ascii="Times New Roman" w:hAnsi="Times New Roman" w:cs="Times New Roman"/>
+          <w:color w:val="auto"/>
+          <w:sz w:val="24"/>
+          <w:szCs w:val="20"/>
+          <w:lang w:val="en-AU"/>
+        </w:rPr>
+        <w:t>BlockMarket</w:t>
+      </w:r>
+      <w:proofErr w:type="spellEnd"/>
+      <w:r>
+        <w:rPr>
+          <w:rFonts w:ascii="Times New Roman" w:hAnsi="Times New Roman" w:cs="Times New Roman"/>
+          <w:color w:val="auto"/>
+          <w:sz w:val="24"/>
+          <w:szCs w:val="20"/>
+          <w:lang w:val="en-AU"/>
+        </w:rPr>
+        <w:t xml:space="preserve">, we like to practice what we preach and make sure each employee is reaching their full potential, and we believe the best way to achieve this is by creating a positive workspace for everyone, this means a healthy work-life balance, working from home opportunities, and an overall supportive environment. We also want to make sure that </w:t>
+      </w:r>
+      <w:proofErr w:type="gramStart"/>
+      <w:r>
+        <w:rPr>
+          <w:rFonts w:ascii="Times New Roman" w:hAnsi="Times New Roman" w:cs="Times New Roman"/>
+          <w:color w:val="auto"/>
+          <w:sz w:val="24"/>
+          <w:szCs w:val="20"/>
+          <w:lang w:val="en-AU"/>
+        </w:rPr>
+        <w:t>all of</w:t>
+      </w:r>
+      <w:proofErr w:type="gramEnd"/>
+      <w:r>
+        <w:rPr>
+          <w:rFonts w:ascii="Times New Roman" w:hAnsi="Times New Roman" w:cs="Times New Roman"/>
+          <w:color w:val="auto"/>
+          <w:sz w:val="24"/>
+          <w:szCs w:val="20"/>
+          <w:lang w:val="en-AU"/>
+        </w:rPr>
+        <w:t xml:space="preserve"> our staff grow and develop their skills while they’re employed here.</w:t>
+      </w:r>
+    </w:p>
+    <w:p>
+      <w:pPr>
+        <w:rPr>
+          <w:rFonts w:ascii="Times New Roman" w:hAnsi="Times New Roman" w:cs="Times New Roman"/>
+          <w:color w:val="auto"/>
           <w:sz w:val="22"/>
           <w:szCs w:val="18"/>
           <w:lang w:val="en-AU"/>
@@ -10951,6 +12446,147 @@
     </w:lvl>
   </w:abstractNum>
   <w:abstractNum w:abstractNumId="6" w15:restartNumberingAfterBreak="0">
+    <w:nsid w:val="10320CC4"/>
+    <w:multiLevelType w:val="multilevel"/>
+    <w:tmpl w:val="E0DE2982"/>
+    <w:lvl w:ilvl="0">
+      <w:start w:val="1"/>
+      <w:numFmt w:val="bullet"/>
+      <w:lvlText w:val=""/>
+      <w:lvlJc w:val="left"/>
+      <w:pPr>
+        <w:tabs>
+          <w:tab w:val="num" w:pos="720"/>
+        </w:tabs>
+        <w:ind w:left="720" w:hanging="360"/>
+      </w:pPr>
+      <w:rPr>
+        <w:rFonts w:ascii="Symbol" w:hAnsi="Symbol" w:hint="default"/>
+        <w:sz w:val="20"/>
+      </w:rPr>
+    </w:lvl>
+    <w:lvl w:ilvl="1" w:tentative="1">
+      <w:numFmt w:val="bullet"/>
+      <w:lvlText w:val="o"/>
+      <w:lvlJc w:val="left"/>
+      <w:pPr>
+        <w:tabs>
+          <w:tab w:val="num" w:pos="1440"/>
+        </w:tabs>
+        <w:ind w:left="1440" w:hanging="360"/>
+      </w:pPr>
+      <w:rPr>
+        <w:rFonts w:ascii="Courier New" w:hAnsi="Courier New" w:hint="default"/>
+        <w:sz w:val="20"/>
+      </w:rPr>
+    </w:lvl>
+    <w:lvl w:ilvl="2" w:tentative="1">
+      <w:numFmt w:val="bullet"/>
+      <w:lvlText w:val=""/>
+      <w:lvlJc w:val="left"/>
+      <w:pPr>
+        <w:tabs>
+          <w:tab w:val="num" w:pos="2160"/>
+        </w:tabs>
+        <w:ind w:left="2160" w:hanging="360"/>
+      </w:pPr>
+      <w:rPr>
+        <w:rFonts w:ascii="Wingdings" w:hAnsi="Wingdings" w:hint="default"/>
+        <w:sz w:val="20"/>
+      </w:rPr>
+    </w:lvl>
+    <w:lvl w:ilvl="3" w:tentative="1">
+      <w:numFmt w:val="bullet"/>
+      <w:lvlText w:val=""/>
+      <w:lvlJc w:val="left"/>
+      <w:pPr>
+        <w:tabs>
+          <w:tab w:val="num" w:pos="2880"/>
+        </w:tabs>
+        <w:ind w:left="2880" w:hanging="360"/>
+      </w:pPr>
+      <w:rPr>
+        <w:rFonts w:ascii="Wingdings" w:hAnsi="Wingdings" w:hint="default"/>
+        <w:sz w:val="20"/>
+      </w:rPr>
+    </w:lvl>
+    <w:lvl w:ilvl="4" w:tentative="1">
+      <w:numFmt w:val="bullet"/>
+      <w:lvlText w:val=""/>
+      <w:lvlJc w:val="left"/>
+      <w:pPr>
+        <w:tabs>
+          <w:tab w:val="num" w:pos="3600"/>
+        </w:tabs>
+        <w:ind w:left="3600" w:hanging="360"/>
+      </w:pPr>
+      <w:rPr>
+        <w:rFonts w:ascii="Wingdings" w:hAnsi="Wingdings" w:hint="default"/>
+        <w:sz w:val="20"/>
+      </w:rPr>
+    </w:lvl>
+    <w:lvl w:ilvl="5" w:tentative="1">
+      <w:numFmt w:val="bullet"/>
+      <w:lvlText w:val=""/>
+      <w:lvlJc w:val="left"/>
+      <w:pPr>
+        <w:tabs>
+          <w:tab w:val="num" w:pos="4320"/>
+        </w:tabs>
+        <w:ind w:left="4320" w:hanging="360"/>
+      </w:pPr>
+      <w:rPr>
+        <w:rFonts w:ascii="Wingdings" w:hAnsi="Wingdings" w:hint="default"/>
+        <w:sz w:val="20"/>
+      </w:rPr>
+    </w:lvl>
+    <w:lvl w:ilvl="6" w:tentative="1">
+      <w:numFmt w:val="bullet"/>
+      <w:lvlText w:val=""/>
+      <w:lvlJc w:val="left"/>
+      <w:pPr>
+        <w:tabs>
+          <w:tab w:val="num" w:pos="5040"/>
+        </w:tabs>
+        <w:ind w:left="5040" w:hanging="360"/>
+      </w:pPr>
+      <w:rPr>
+        <w:rFonts w:ascii="Wingdings" w:hAnsi="Wingdings" w:hint="default"/>
+        <w:sz w:val="20"/>
+      </w:rPr>
+    </w:lvl>
+    <w:lvl w:ilvl="7" w:tentative="1">
+      <w:numFmt w:val="bullet"/>
+      <w:lvlText w:val=""/>
+      <w:lvlJc w:val="left"/>
+      <w:pPr>
+        <w:tabs>
+          <w:tab w:val="num" w:pos="5760"/>
+        </w:tabs>
+        <w:ind w:left="5760" w:hanging="360"/>
+      </w:pPr>
+      <w:rPr>
+        <w:rFonts w:ascii="Wingdings" w:hAnsi="Wingdings" w:hint="default"/>
+        <w:sz w:val="20"/>
+      </w:rPr>
+    </w:lvl>
+    <w:lvl w:ilvl="8" w:tentative="1">
+      <w:numFmt w:val="bullet"/>
+      <w:lvlText w:val=""/>
+      <w:lvlJc w:val="left"/>
+      <w:pPr>
+        <w:tabs>
+          <w:tab w:val="num" w:pos="6480"/>
+        </w:tabs>
+        <w:ind w:left="6480" w:hanging="360"/>
+      </w:pPr>
+      <w:rPr>
+        <w:rFonts w:ascii="Wingdings" w:hAnsi="Wingdings" w:hint="default"/>
+        <w:sz w:val="20"/>
+      </w:rPr>
+    </w:lvl>
+  </w:abstractNum>
+  <w:abstractNum w:abstractNumId="7" w15:restartNumberingAfterBreak="0">
     <w:nsid w:val="14EA05EA"/>
     <w:multiLevelType w:val="hybridMultilevel"/>
     <w:tmpl w:val="2FAA0342"/>
@@ -11063,7 +12699,7 @@
       </w:rPr>
     </w:lvl>
   </w:abstractNum>
-  <w:abstractNum w:abstractNumId="7" w15:restartNumberingAfterBreak="0">
+  <w:abstractNum w:abstractNumId="8" w15:restartNumberingAfterBreak="0">
     <w:nsid w:val="162366DB"/>
     <w:multiLevelType w:val="hybridMultilevel"/>
     <w:tmpl w:val="FFFFFFFF"/>
@@ -11176,7 +12812,7 @@
       </w:rPr>
     </w:lvl>
   </w:abstractNum>
-  <w:abstractNum w:abstractNumId="8" w15:restartNumberingAfterBreak="0">
+  <w:abstractNum w:abstractNumId="9" w15:restartNumberingAfterBreak="0">
     <w:nsid w:val="16FB5DDF"/>
     <w:multiLevelType w:val="hybridMultilevel"/>
     <w:tmpl w:val="FFFFFFFF"/>
@@ -11289,7 +12925,7 @@
       </w:rPr>
     </w:lvl>
   </w:abstractNum>
-  <w:abstractNum w:abstractNumId="9" w15:restartNumberingAfterBreak="0">
+  <w:abstractNum w:abstractNumId="10" w15:restartNumberingAfterBreak="0">
     <w:nsid w:val="186C1DDF"/>
     <w:multiLevelType w:val="hybridMultilevel"/>
     <w:tmpl w:val="FFFFFFFF"/>
@@ -11402,7 +13038,7 @@
       </w:rPr>
     </w:lvl>
   </w:abstractNum>
-  <w:abstractNum w:abstractNumId="10" w15:restartNumberingAfterBreak="0">
+  <w:abstractNum w:abstractNumId="11" w15:restartNumberingAfterBreak="0">
     <w:nsid w:val="1E625802"/>
     <w:multiLevelType w:val="multilevel"/>
     <w:tmpl w:val="FCFE2512"/>
@@ -11543,7 +13179,7 @@
       </w:rPr>
     </w:lvl>
   </w:abstractNum>
-  <w:abstractNum w:abstractNumId="11" w15:restartNumberingAfterBreak="0">
+  <w:abstractNum w:abstractNumId="12" w15:restartNumberingAfterBreak="0">
     <w:nsid w:val="1EF30D3F"/>
     <w:multiLevelType w:val="multilevel"/>
     <w:tmpl w:val="DA98973E"/>
@@ -11684,7 +13320,7 @@
       </w:rPr>
     </w:lvl>
   </w:abstractNum>
-  <w:abstractNum w:abstractNumId="12" w15:restartNumberingAfterBreak="0">
+  <w:abstractNum w:abstractNumId="13" w15:restartNumberingAfterBreak="0">
     <w:nsid w:val="21754B35"/>
     <w:multiLevelType w:val="multilevel"/>
     <w:tmpl w:val="08842218"/>
@@ -11825,7 +13461,7 @@
       </w:rPr>
     </w:lvl>
   </w:abstractNum>
-  <w:abstractNum w:abstractNumId="13" w15:restartNumberingAfterBreak="0">
+  <w:abstractNum w:abstractNumId="14" w15:restartNumberingAfterBreak="0">
     <w:nsid w:val="250E40D2"/>
     <w:multiLevelType w:val="multilevel"/>
     <w:tmpl w:val="ECD8D92A"/>
@@ -11966,7 +13602,7 @@
       </w:rPr>
     </w:lvl>
   </w:abstractNum>
-  <w:abstractNum w:abstractNumId="14" w15:restartNumberingAfterBreak="0">
+  <w:abstractNum w:abstractNumId="15" w15:restartNumberingAfterBreak="0">
     <w:nsid w:val="25167A1F"/>
     <w:multiLevelType w:val="multilevel"/>
     <w:tmpl w:val="7F820CBC"/>
@@ -12107,7 +13743,7 @@
       </w:rPr>
     </w:lvl>
   </w:abstractNum>
-  <w:abstractNum w:abstractNumId="15" w15:restartNumberingAfterBreak="0">
+  <w:abstractNum w:abstractNumId="16" w15:restartNumberingAfterBreak="0">
     <w:nsid w:val="269D1544"/>
     <w:multiLevelType w:val="multilevel"/>
     <w:tmpl w:val="1FDA4B30"/>
@@ -12248,7 +13884,7 @@
       </w:rPr>
     </w:lvl>
   </w:abstractNum>
-  <w:abstractNum w:abstractNumId="16" w15:restartNumberingAfterBreak="0">
+  <w:abstractNum w:abstractNumId="17" w15:restartNumberingAfterBreak="0">
     <w:nsid w:val="27FE7100"/>
     <w:multiLevelType w:val="multilevel"/>
     <w:tmpl w:val="9400516E"/>
@@ -12389,7 +14025,7 @@
       </w:rPr>
     </w:lvl>
   </w:abstractNum>
-  <w:abstractNum w:abstractNumId="17" w15:restartNumberingAfterBreak="0">
+  <w:abstractNum w:abstractNumId="18" w15:restartNumberingAfterBreak="0">
     <w:nsid w:val="30BF4709"/>
     <w:multiLevelType w:val="multilevel"/>
     <w:tmpl w:val="BE043952"/>
@@ -12530,7 +14166,7 @@
       </w:rPr>
     </w:lvl>
   </w:abstractNum>
-  <w:abstractNum w:abstractNumId="18" w15:restartNumberingAfterBreak="0">
+  <w:abstractNum w:abstractNumId="19" w15:restartNumberingAfterBreak="0">
     <w:nsid w:val="32FD51F5"/>
     <w:multiLevelType w:val="multilevel"/>
     <w:tmpl w:val="D348111C"/>
@@ -12671,7 +14307,7 @@
       </w:rPr>
     </w:lvl>
   </w:abstractNum>
-  <w:abstractNum w:abstractNumId="19" w15:restartNumberingAfterBreak="0">
+  <w:abstractNum w:abstractNumId="20" w15:restartNumberingAfterBreak="0">
     <w:nsid w:val="33481D1A"/>
     <w:multiLevelType w:val="multilevel"/>
     <w:tmpl w:val="5748CE84"/>
@@ -12812,7 +14448,287 @@
       </w:rPr>
     </w:lvl>
   </w:abstractNum>
-  <w:abstractNum w:abstractNumId="20" w15:restartNumberingAfterBreak="0">
+  <w:abstractNum w:abstractNumId="21" w15:restartNumberingAfterBreak="0">
+    <w:nsid w:val="35FB17A6"/>
+    <w:multiLevelType w:val="multilevel"/>
+    <w:tmpl w:val="F03CE01E"/>
+    <w:lvl w:ilvl="0">
+      <w:start w:val="1"/>
+      <w:numFmt w:val="bullet"/>
+      <w:lvlText w:val=""/>
+      <w:lvlJc w:val="left"/>
+      <w:pPr>
+        <w:tabs>
+          <w:tab w:val="num" w:pos="720"/>
+        </w:tabs>
+        <w:ind w:left="720" w:hanging="360"/>
+      </w:pPr>
+      <w:rPr>
+        <w:rFonts w:ascii="Symbol" w:hAnsi="Symbol" w:cs="Symbol" w:hint="default"/>
+      </w:rPr>
+    </w:lvl>
+    <w:lvl w:ilvl="1">
+      <w:start w:val="1"/>
+      <w:numFmt w:val="bullet"/>
+      <w:lvlText w:val="◦"/>
+      <w:lvlJc w:val="left"/>
+      <w:pPr>
+        <w:tabs>
+          <w:tab w:val="num" w:pos="1080"/>
+        </w:tabs>
+        <w:ind w:left="1080" w:hanging="360"/>
+      </w:pPr>
+      <w:rPr>
+        <w:rFonts w:ascii="OpenSymbol" w:hAnsi="OpenSymbol" w:cs="OpenSymbol" w:hint="default"/>
+      </w:rPr>
+    </w:lvl>
+    <w:lvl w:ilvl="2">
+      <w:start w:val="1"/>
+      <w:numFmt w:val="bullet"/>
+      <w:lvlText w:val="▪"/>
+      <w:lvlJc w:val="left"/>
+      <w:pPr>
+        <w:tabs>
+          <w:tab w:val="num" w:pos="1440"/>
+        </w:tabs>
+        <w:ind w:left="1440" w:hanging="360"/>
+      </w:pPr>
+      <w:rPr>
+        <w:rFonts w:ascii="OpenSymbol" w:hAnsi="OpenSymbol" w:cs="OpenSymbol" w:hint="default"/>
+      </w:rPr>
+    </w:lvl>
+    <w:lvl w:ilvl="3">
+      <w:start w:val="1"/>
+      <w:numFmt w:val="bullet"/>
+      <w:lvlText w:val=""/>
+      <w:lvlJc w:val="left"/>
+      <w:pPr>
+        <w:tabs>
+          <w:tab w:val="num" w:pos="1800"/>
+        </w:tabs>
+        <w:ind w:left="1800" w:hanging="360"/>
+      </w:pPr>
+      <w:rPr>
+        <w:rFonts w:ascii="Symbol" w:hAnsi="Symbol" w:cs="Symbol" w:hint="default"/>
+      </w:rPr>
+    </w:lvl>
+    <w:lvl w:ilvl="4">
+      <w:start w:val="1"/>
+      <w:numFmt w:val="bullet"/>
+      <w:lvlText w:val="◦"/>
+      <w:lvlJc w:val="left"/>
+      <w:pPr>
+        <w:tabs>
+          <w:tab w:val="num" w:pos="2160"/>
+        </w:tabs>
+        <w:ind w:left="2160" w:hanging="360"/>
+      </w:pPr>
+      <w:rPr>
+        <w:rFonts w:ascii="OpenSymbol" w:hAnsi="OpenSymbol" w:cs="OpenSymbol" w:hint="default"/>
+      </w:rPr>
+    </w:lvl>
+    <w:lvl w:ilvl="5">
+      <w:start w:val="1"/>
+      <w:numFmt w:val="bullet"/>
+      <w:lvlText w:val="▪"/>
+      <w:lvlJc w:val="left"/>
+      <w:pPr>
+        <w:tabs>
+          <w:tab w:val="num" w:pos="2520"/>
+        </w:tabs>
+        <w:ind w:left="2520" w:hanging="360"/>
+      </w:pPr>
+      <w:rPr>
+        <w:rFonts w:ascii="OpenSymbol" w:hAnsi="OpenSymbol" w:cs="OpenSymbol" w:hint="default"/>
+      </w:rPr>
+    </w:lvl>
+    <w:lvl w:ilvl="6">
+      <w:start w:val="1"/>
+      <w:numFmt w:val="bullet"/>
+      <w:lvlText w:val=""/>
+      <w:lvlJc w:val="left"/>
+      <w:pPr>
+        <w:tabs>
+          <w:tab w:val="num" w:pos="2880"/>
+        </w:tabs>
+        <w:ind w:left="2880" w:hanging="360"/>
+      </w:pPr>
+      <w:rPr>
+        <w:rFonts w:ascii="Symbol" w:hAnsi="Symbol" w:cs="Symbol" w:hint="default"/>
+      </w:rPr>
+    </w:lvl>
+    <w:lvl w:ilvl="7">
+      <w:start w:val="1"/>
+      <w:numFmt w:val="bullet"/>
+      <w:lvlText w:val="◦"/>
+      <w:lvlJc w:val="left"/>
+      <w:pPr>
+        <w:tabs>
+          <w:tab w:val="num" w:pos="3240"/>
+        </w:tabs>
+        <w:ind w:left="3240" w:hanging="360"/>
+      </w:pPr>
+      <w:rPr>
+        <w:rFonts w:ascii="OpenSymbol" w:hAnsi="OpenSymbol" w:cs="OpenSymbol" w:hint="default"/>
+      </w:rPr>
+    </w:lvl>
+    <w:lvl w:ilvl="8">
+      <w:start w:val="1"/>
+      <w:numFmt w:val="bullet"/>
+      <w:lvlText w:val="▪"/>
+      <w:lvlJc w:val="left"/>
+      <w:pPr>
+        <w:tabs>
+          <w:tab w:val="num" w:pos="3600"/>
+        </w:tabs>
+        <w:ind w:left="3600" w:hanging="360"/>
+      </w:pPr>
+      <w:rPr>
+        <w:rFonts w:ascii="OpenSymbol" w:hAnsi="OpenSymbol" w:cs="OpenSymbol" w:hint="default"/>
+      </w:rPr>
+    </w:lvl>
+  </w:abstractNum>
+  <w:abstractNum w:abstractNumId="22" w15:restartNumberingAfterBreak="0">
+    <w:nsid w:val="36A05FD6"/>
+    <w:multiLevelType w:val="multilevel"/>
+    <w:tmpl w:val="9F60B228"/>
+    <w:lvl w:ilvl="0">
+      <w:start w:val="1"/>
+      <w:numFmt w:val="bullet"/>
+      <w:lvlText w:val=""/>
+      <w:lvlJc w:val="left"/>
+      <w:pPr>
+        <w:tabs>
+          <w:tab w:val="num" w:pos="720"/>
+        </w:tabs>
+        <w:ind w:left="720" w:hanging="360"/>
+      </w:pPr>
+      <w:rPr>
+        <w:rFonts w:ascii="Symbol" w:hAnsi="Symbol" w:cs="Symbol" w:hint="default"/>
+      </w:rPr>
+    </w:lvl>
+    <w:lvl w:ilvl="1">
+      <w:start w:val="1"/>
+      <w:numFmt w:val="bullet"/>
+      <w:lvlText w:val="◦"/>
+      <w:lvlJc w:val="left"/>
+      <w:pPr>
+        <w:tabs>
+          <w:tab w:val="num" w:pos="1080"/>
+        </w:tabs>
+        <w:ind w:left="1080" w:hanging="360"/>
+      </w:pPr>
+      <w:rPr>
+        <w:rFonts w:ascii="OpenSymbol" w:hAnsi="OpenSymbol" w:cs="OpenSymbol" w:hint="default"/>
+      </w:rPr>
+    </w:lvl>
+    <w:lvl w:ilvl="2">
+      <w:start w:val="1"/>
+      <w:numFmt w:val="bullet"/>
+      <w:lvlText w:val="▪"/>
+      <w:lvlJc w:val="left"/>
+      <w:pPr>
+        <w:tabs>
+          <w:tab w:val="num" w:pos="1440"/>
+        </w:tabs>
+        <w:ind w:left="1440" w:hanging="360"/>
+      </w:pPr>
+      <w:rPr>
+        <w:rFonts w:ascii="OpenSymbol" w:hAnsi="OpenSymbol" w:cs="OpenSymbol" w:hint="default"/>
+      </w:rPr>
+    </w:lvl>
+    <w:lvl w:ilvl="3">
+      <w:start w:val="1"/>
+      <w:numFmt w:val="bullet"/>
+      <w:lvlText w:val=""/>
+      <w:lvlJc w:val="left"/>
+      <w:pPr>
+        <w:tabs>
+          <w:tab w:val="num" w:pos="1800"/>
+        </w:tabs>
+        <w:ind w:left="1800" w:hanging="360"/>
+      </w:pPr>
+      <w:rPr>
+        <w:rFonts w:ascii="Symbol" w:hAnsi="Symbol" w:cs="Symbol" w:hint="default"/>
+      </w:rPr>
+    </w:lvl>
+    <w:lvl w:ilvl="4">
+      <w:start w:val="1"/>
+      <w:numFmt w:val="bullet"/>
+      <w:lvlText w:val="◦"/>
+      <w:lvlJc w:val="left"/>
+      <w:pPr>
+        <w:tabs>
+          <w:tab w:val="num" w:pos="2160"/>
+        </w:tabs>
+        <w:ind w:left="2160" w:hanging="360"/>
+      </w:pPr>
+      <w:rPr>
+        <w:rFonts w:ascii="OpenSymbol" w:hAnsi="OpenSymbol" w:cs="OpenSymbol" w:hint="default"/>
+      </w:rPr>
+    </w:lvl>
+    <w:lvl w:ilvl="5">
+      <w:start w:val="1"/>
+      <w:numFmt w:val="bullet"/>
+      <w:lvlText w:val="▪"/>
+      <w:lvlJc w:val="left"/>
+      <w:pPr>
+        <w:tabs>
+          <w:tab w:val="num" w:pos="2520"/>
+        </w:tabs>
+        <w:ind w:left="2520" w:hanging="360"/>
+      </w:pPr>
+      <w:rPr>
+        <w:rFonts w:ascii="OpenSymbol" w:hAnsi="OpenSymbol" w:cs="OpenSymbol" w:hint="default"/>
+      </w:rPr>
+    </w:lvl>
+    <w:lvl w:ilvl="6">
+      <w:start w:val="1"/>
+      <w:numFmt w:val="bullet"/>
+      <w:lvlText w:val=""/>
+      <w:lvlJc w:val="left"/>
+      <w:pPr>
+        <w:tabs>
+          <w:tab w:val="num" w:pos="2880"/>
+        </w:tabs>
+        <w:ind w:left="2880" w:hanging="360"/>
+      </w:pPr>
+      <w:rPr>
+        <w:rFonts w:ascii="Symbol" w:hAnsi="Symbol" w:cs="Symbol" w:hint="default"/>
+      </w:rPr>
+    </w:lvl>
+    <w:lvl w:ilvl="7">
+      <w:start w:val="1"/>
+      <w:numFmt w:val="bullet"/>
+      <w:lvlText w:val="◦"/>
+      <w:lvlJc w:val="left"/>
+      <w:pPr>
+        <w:tabs>
+          <w:tab w:val="num" w:pos="3240"/>
+        </w:tabs>
+        <w:ind w:left="3240" w:hanging="360"/>
+      </w:pPr>
+      <w:rPr>
+        <w:rFonts w:ascii="OpenSymbol" w:hAnsi="OpenSymbol" w:cs="OpenSymbol" w:hint="default"/>
+      </w:rPr>
+    </w:lvl>
+    <w:lvl w:ilvl="8">
+      <w:start w:val="1"/>
+      <w:numFmt w:val="bullet"/>
+      <w:lvlText w:val="▪"/>
+      <w:lvlJc w:val="left"/>
+      <w:pPr>
+        <w:tabs>
+          <w:tab w:val="num" w:pos="3600"/>
+        </w:tabs>
+        <w:ind w:left="3600" w:hanging="360"/>
+      </w:pPr>
+      <w:rPr>
+        <w:rFonts w:ascii="OpenSymbol" w:hAnsi="OpenSymbol" w:cs="OpenSymbol" w:hint="default"/>
+      </w:rPr>
+    </w:lvl>
+  </w:abstractNum>
+  <w:abstractNum w:abstractNumId="23" w15:restartNumberingAfterBreak="0">
     <w:nsid w:val="381655B9"/>
     <w:multiLevelType w:val="hybridMultilevel"/>
     <w:tmpl w:val="C9740E44"/>
@@ -12925,7 +14841,7 @@
       </w:rPr>
     </w:lvl>
   </w:abstractNum>
-  <w:abstractNum w:abstractNumId="21" w15:restartNumberingAfterBreak="0">
+  <w:abstractNum w:abstractNumId="24" w15:restartNumberingAfterBreak="0">
     <w:nsid w:val="3CB81DD3"/>
     <w:multiLevelType w:val="multilevel"/>
     <w:tmpl w:val="D75C6294"/>
@@ -13066,7 +14982,7 @@
       </w:rPr>
     </w:lvl>
   </w:abstractNum>
-  <w:abstractNum w:abstractNumId="22" w15:restartNumberingAfterBreak="0">
+  <w:abstractNum w:abstractNumId="25" w15:restartNumberingAfterBreak="0">
     <w:nsid w:val="3FDF0352"/>
     <w:multiLevelType w:val="multilevel"/>
     <w:tmpl w:val="428C7102"/>
@@ -13207,7 +15123,7 @@
       </w:rPr>
     </w:lvl>
   </w:abstractNum>
-  <w:abstractNum w:abstractNumId="23" w15:restartNumberingAfterBreak="0">
+  <w:abstractNum w:abstractNumId="26" w15:restartNumberingAfterBreak="0">
     <w:nsid w:val="4A197045"/>
     <w:multiLevelType w:val="hybridMultilevel"/>
     <w:tmpl w:val="8D30D916"/>
@@ -13320,7 +15236,7 @@
       </w:rPr>
     </w:lvl>
   </w:abstractNum>
-  <w:abstractNum w:abstractNumId="24" w15:restartNumberingAfterBreak="0">
+  <w:abstractNum w:abstractNumId="27" w15:restartNumberingAfterBreak="0">
     <w:nsid w:val="4FF07F6C"/>
     <w:multiLevelType w:val="multilevel"/>
     <w:tmpl w:val="40EAAC56"/>
@@ -13461,7 +15377,7 @@
       </w:rPr>
     </w:lvl>
   </w:abstractNum>
-  <w:abstractNum w:abstractNumId="25" w15:restartNumberingAfterBreak="0">
+  <w:abstractNum w:abstractNumId="28" w15:restartNumberingAfterBreak="0">
     <w:nsid w:val="56223029"/>
     <w:multiLevelType w:val="hybridMultilevel"/>
     <w:tmpl w:val="FFFFFFFF"/>
@@ -13574,7 +15490,7 @@
       </w:rPr>
     </w:lvl>
   </w:abstractNum>
-  <w:abstractNum w:abstractNumId="26" w15:restartNumberingAfterBreak="0">
+  <w:abstractNum w:abstractNumId="29" w15:restartNumberingAfterBreak="0">
     <w:nsid w:val="5C197DFC"/>
     <w:multiLevelType w:val="multilevel"/>
     <w:tmpl w:val="0EF8A2E0"/>
@@ -13715,7 +15631,7 @@
       </w:rPr>
     </w:lvl>
   </w:abstractNum>
-  <w:abstractNum w:abstractNumId="27" w15:restartNumberingAfterBreak="0">
+  <w:abstractNum w:abstractNumId="30" w15:restartNumberingAfterBreak="0">
     <w:nsid w:val="5CF61B3D"/>
     <w:multiLevelType w:val="multilevel"/>
     <w:tmpl w:val="6F385776"/>
@@ -13856,7 +15772,148 @@
       </w:rPr>
     </w:lvl>
   </w:abstractNum>
-  <w:abstractNum w:abstractNumId="28" w15:restartNumberingAfterBreak="0">
+  <w:abstractNum w:abstractNumId="31" w15:restartNumberingAfterBreak="0">
+    <w:nsid w:val="5F3C4E65"/>
+    <w:multiLevelType w:val="multilevel"/>
+    <w:tmpl w:val="6ABE5ECE"/>
+    <w:lvl w:ilvl="0">
+      <w:start w:val="1"/>
+      <w:numFmt w:val="bullet"/>
+      <w:lvlText w:val=""/>
+      <w:lvlJc w:val="left"/>
+      <w:pPr>
+        <w:tabs>
+          <w:tab w:val="num" w:pos="720"/>
+        </w:tabs>
+        <w:ind w:left="720" w:hanging="360"/>
+      </w:pPr>
+      <w:rPr>
+        <w:rFonts w:ascii="Symbol" w:hAnsi="Symbol" w:hint="default"/>
+        <w:sz w:val="20"/>
+      </w:rPr>
+    </w:lvl>
+    <w:lvl w:ilvl="1" w:tentative="1">
+      <w:numFmt w:val="bullet"/>
+      <w:lvlText w:val="o"/>
+      <w:lvlJc w:val="left"/>
+      <w:pPr>
+        <w:tabs>
+          <w:tab w:val="num" w:pos="1440"/>
+        </w:tabs>
+        <w:ind w:left="1440" w:hanging="360"/>
+      </w:pPr>
+      <w:rPr>
+        <w:rFonts w:ascii="Courier New" w:hAnsi="Courier New" w:hint="default"/>
+        <w:sz w:val="20"/>
+      </w:rPr>
+    </w:lvl>
+    <w:lvl w:ilvl="2" w:tentative="1">
+      <w:numFmt w:val="bullet"/>
+      <w:lvlText w:val=""/>
+      <w:lvlJc w:val="left"/>
+      <w:pPr>
+        <w:tabs>
+          <w:tab w:val="num" w:pos="2160"/>
+        </w:tabs>
+        <w:ind w:left="2160" w:hanging="360"/>
+      </w:pPr>
+      <w:rPr>
+        <w:rFonts w:ascii="Wingdings" w:hAnsi="Wingdings" w:hint="default"/>
+        <w:sz w:val="20"/>
+      </w:rPr>
+    </w:lvl>
+    <w:lvl w:ilvl="3" w:tentative="1">
+      <w:numFmt w:val="bullet"/>
+      <w:lvlText w:val=""/>
+      <w:lvlJc w:val="left"/>
+      <w:pPr>
+        <w:tabs>
+          <w:tab w:val="num" w:pos="2880"/>
+        </w:tabs>
+        <w:ind w:left="2880" w:hanging="360"/>
+      </w:pPr>
+      <w:rPr>
+        <w:rFonts w:ascii="Wingdings" w:hAnsi="Wingdings" w:hint="default"/>
+        <w:sz w:val="20"/>
+      </w:rPr>
+    </w:lvl>
+    <w:lvl w:ilvl="4" w:tentative="1">
+      <w:numFmt w:val="bullet"/>
+      <w:lvlText w:val=""/>
+      <w:lvlJc w:val="left"/>
+      <w:pPr>
+        <w:tabs>
+          <w:tab w:val="num" w:pos="3600"/>
+        </w:tabs>
+        <w:ind w:left="3600" w:hanging="360"/>
+      </w:pPr>
+      <w:rPr>
+        <w:rFonts w:ascii="Wingdings" w:hAnsi="Wingdings" w:hint="default"/>
+        <w:sz w:val="20"/>
+      </w:rPr>
+    </w:lvl>
+    <w:lvl w:ilvl="5" w:tentative="1">
+      <w:numFmt w:val="bullet"/>
+      <w:lvlText w:val=""/>
+      <w:lvlJc w:val="left"/>
+      <w:pPr>
+        <w:tabs>
+          <w:tab w:val="num" w:pos="4320"/>
+        </w:tabs>
+        <w:ind w:left="4320" w:hanging="360"/>
+      </w:pPr>
+      <w:rPr>
+        <w:rFonts w:ascii="Wingdings" w:hAnsi="Wingdings" w:hint="default"/>
+        <w:sz w:val="20"/>
+      </w:rPr>
+    </w:lvl>
+    <w:lvl w:ilvl="6" w:tentative="1">
+      <w:numFmt w:val="bullet"/>
+      <w:lvlText w:val=""/>
+      <w:lvlJc w:val="left"/>
+      <w:pPr>
+        <w:tabs>
+          <w:tab w:val="num" w:pos="5040"/>
+        </w:tabs>
+        <w:ind w:left="5040" w:hanging="360"/>
+      </w:pPr>
+      <w:rPr>
+        <w:rFonts w:ascii="Wingdings" w:hAnsi="Wingdings" w:hint="default"/>
+        <w:sz w:val="20"/>
+      </w:rPr>
+    </w:lvl>
+    <w:lvl w:ilvl="7" w:tentative="1">
+      <w:numFmt w:val="bullet"/>
+      <w:lvlText w:val=""/>
+      <w:lvlJc w:val="left"/>
+      <w:pPr>
+        <w:tabs>
+          <w:tab w:val="num" w:pos="5760"/>
+        </w:tabs>
+        <w:ind w:left="5760" w:hanging="360"/>
+      </w:pPr>
+      <w:rPr>
+        <w:rFonts w:ascii="Wingdings" w:hAnsi="Wingdings" w:hint="default"/>
+        <w:sz w:val="20"/>
+      </w:rPr>
+    </w:lvl>
+    <w:lvl w:ilvl="8" w:tentative="1">
+      <w:numFmt w:val="bullet"/>
+      <w:lvlText w:val=""/>
+      <w:lvlJc w:val="left"/>
+      <w:pPr>
+        <w:tabs>
+          <w:tab w:val="num" w:pos="6480"/>
+        </w:tabs>
+        <w:ind w:left="6480" w:hanging="360"/>
+      </w:pPr>
+      <w:rPr>
+        <w:rFonts w:ascii="Wingdings" w:hAnsi="Wingdings" w:hint="default"/>
+        <w:sz w:val="20"/>
+      </w:rPr>
+    </w:lvl>
+  </w:abstractNum>
+  <w:abstractNum w:abstractNumId="32" w15:restartNumberingAfterBreak="0">
     <w:nsid w:val="611F3E1D"/>
     <w:multiLevelType w:val="multilevel"/>
     <w:tmpl w:val="6018E872"/>
@@ -13997,7 +16054,7 @@
       </w:rPr>
     </w:lvl>
   </w:abstractNum>
-  <w:abstractNum w:abstractNumId="29" w15:restartNumberingAfterBreak="0">
+  <w:abstractNum w:abstractNumId="33" w15:restartNumberingAfterBreak="0">
     <w:nsid w:val="62383FFA"/>
     <w:multiLevelType w:val="multilevel"/>
     <w:tmpl w:val="2A3CA654"/>
@@ -14138,7 +16195,7 @@
       </w:rPr>
     </w:lvl>
   </w:abstractNum>
-  <w:abstractNum w:abstractNumId="30" w15:restartNumberingAfterBreak="0">
+  <w:abstractNum w:abstractNumId="34" w15:restartNumberingAfterBreak="0">
     <w:nsid w:val="63A85ECE"/>
     <w:multiLevelType w:val="hybridMultilevel"/>
     <w:tmpl w:val="FFFFFFFF"/>
@@ -14251,7 +16308,7 @@
       </w:rPr>
     </w:lvl>
   </w:abstractNum>
-  <w:abstractNum w:abstractNumId="31" w15:restartNumberingAfterBreak="0">
+  <w:abstractNum w:abstractNumId="35" w15:restartNumberingAfterBreak="0">
     <w:nsid w:val="63C71657"/>
     <w:multiLevelType w:val="multilevel"/>
     <w:tmpl w:val="7D549C4E"/>
@@ -14392,7 +16449,7 @@
       </w:rPr>
     </w:lvl>
   </w:abstractNum>
-  <w:abstractNum w:abstractNumId="32" w15:restartNumberingAfterBreak="0">
+  <w:abstractNum w:abstractNumId="36" w15:restartNumberingAfterBreak="0">
     <w:nsid w:val="665464A8"/>
     <w:multiLevelType w:val="multilevel"/>
     <w:tmpl w:val="B40E2FE0"/>
@@ -14533,7 +16590,7 @@
       </w:rPr>
     </w:lvl>
   </w:abstractNum>
-  <w:abstractNum w:abstractNumId="33" w15:restartNumberingAfterBreak="0">
+  <w:abstractNum w:abstractNumId="37" w15:restartNumberingAfterBreak="0">
     <w:nsid w:val="66911AB9"/>
     <w:multiLevelType w:val="hybridMultilevel"/>
     <w:tmpl w:val="FFFFFFFF"/>
@@ -14646,7 +16703,7 @@
       </w:rPr>
     </w:lvl>
   </w:abstractNum>
-  <w:abstractNum w:abstractNumId="34" w15:restartNumberingAfterBreak="0">
+  <w:abstractNum w:abstractNumId="38" w15:restartNumberingAfterBreak="0">
     <w:nsid w:val="66EF19BE"/>
     <w:multiLevelType w:val="multilevel"/>
     <w:tmpl w:val="803E6C7E"/>
@@ -14787,7 +16844,7 @@
       </w:rPr>
     </w:lvl>
   </w:abstractNum>
-  <w:abstractNum w:abstractNumId="35" w15:restartNumberingAfterBreak="0">
+  <w:abstractNum w:abstractNumId="39" w15:restartNumberingAfterBreak="0">
     <w:nsid w:val="6E4357B2"/>
     <w:multiLevelType w:val="multilevel"/>
     <w:tmpl w:val="3EFE1FDA"/>
@@ -14928,7 +16985,7 @@
       </w:rPr>
     </w:lvl>
   </w:abstractNum>
-  <w:abstractNum w:abstractNumId="36" w15:restartNumberingAfterBreak="0">
+  <w:abstractNum w:abstractNumId="40" w15:restartNumberingAfterBreak="0">
     <w:nsid w:val="7169076B"/>
     <w:multiLevelType w:val="multilevel"/>
     <w:tmpl w:val="63AAC806"/>
@@ -15069,7 +17126,7 @@
       </w:rPr>
     </w:lvl>
   </w:abstractNum>
-  <w:abstractNum w:abstractNumId="37" w15:restartNumberingAfterBreak="0">
+  <w:abstractNum w:abstractNumId="41" w15:restartNumberingAfterBreak="0">
     <w:nsid w:val="76BE250D"/>
     <w:multiLevelType w:val="hybridMultilevel"/>
     <w:tmpl w:val="FFFFFFFF"/>
@@ -15182,7 +17239,7 @@
       </w:rPr>
     </w:lvl>
   </w:abstractNum>
-  <w:abstractNum w:abstractNumId="38" w15:restartNumberingAfterBreak="0">
+  <w:abstractNum w:abstractNumId="42" w15:restartNumberingAfterBreak="0">
     <w:nsid w:val="7708521A"/>
     <w:multiLevelType w:val="multilevel"/>
     <w:tmpl w:val="D66CA9DC"/>
@@ -15323,7 +17380,7 @@
       </w:rPr>
     </w:lvl>
   </w:abstractNum>
-  <w:abstractNum w:abstractNumId="39" w15:restartNumberingAfterBreak="0">
+  <w:abstractNum w:abstractNumId="43" w15:restartNumberingAfterBreak="0">
     <w:nsid w:val="7719407B"/>
     <w:multiLevelType w:val="hybridMultilevel"/>
     <w:tmpl w:val="FFFFFFFF"/>
@@ -15437,82 +17494,82 @@
     </w:lvl>
   </w:abstractNum>
   <w:num w:numId="1" w16cid:durableId="192308826">
-    <w:abstractNumId w:val="37"/>
+    <w:abstractNumId w:val="41"/>
   </w:num>
   <w:num w:numId="2" w16cid:durableId="1396932311">
+    <w:abstractNumId w:val="10"/>
+  </w:num>
+  <w:num w:numId="3" w16cid:durableId="1255821175">
     <w:abstractNumId w:val="9"/>
   </w:num>
-  <w:num w:numId="3" w16cid:durableId="1255821175">
+  <w:num w:numId="4" w16cid:durableId="1065684210">
     <w:abstractNumId w:val="8"/>
-  </w:num>
-  <w:num w:numId="4" w16cid:durableId="1065684210">
-    <w:abstractNumId w:val="7"/>
   </w:num>
   <w:num w:numId="5" w16cid:durableId="1666203374">
     <w:abstractNumId w:val="1"/>
   </w:num>
   <w:num w:numId="6" w16cid:durableId="1608535462">
-    <w:abstractNumId w:val="39"/>
+    <w:abstractNumId w:val="43"/>
   </w:num>
   <w:num w:numId="7" w16cid:durableId="618343657">
-    <w:abstractNumId w:val="30"/>
+    <w:abstractNumId w:val="34"/>
   </w:num>
   <w:num w:numId="8" w16cid:durableId="695694432">
+    <w:abstractNumId w:val="37"/>
+  </w:num>
+  <w:num w:numId="9" w16cid:durableId="1200168369">
+    <w:abstractNumId w:val="28"/>
+  </w:num>
+  <w:num w:numId="10" w16cid:durableId="1475951261">
+    <w:abstractNumId w:val="7"/>
+  </w:num>
+  <w:num w:numId="11" w16cid:durableId="1719085931">
+    <w:abstractNumId w:val="14"/>
+  </w:num>
+  <w:num w:numId="12" w16cid:durableId="1921015194">
+    <w:abstractNumId w:val="25"/>
+  </w:num>
+  <w:num w:numId="13" w16cid:durableId="652754220">
+    <w:abstractNumId w:val="15"/>
+  </w:num>
+  <w:num w:numId="14" w16cid:durableId="151072468">
+    <w:abstractNumId w:val="13"/>
+  </w:num>
+  <w:num w:numId="15" w16cid:durableId="779834009">
+    <w:abstractNumId w:val="12"/>
+  </w:num>
+  <w:num w:numId="16" w16cid:durableId="232088964">
+    <w:abstractNumId w:val="18"/>
+  </w:num>
+  <w:num w:numId="17" w16cid:durableId="1262451898">
+    <w:abstractNumId w:val="24"/>
+  </w:num>
+  <w:num w:numId="18" w16cid:durableId="817066878">
     <w:abstractNumId w:val="33"/>
   </w:num>
-  <w:num w:numId="9" w16cid:durableId="1200168369">
-    <w:abstractNumId w:val="25"/>
-  </w:num>
-  <w:num w:numId="10" w16cid:durableId="1475951261">
-    <w:abstractNumId w:val="6"/>
-  </w:num>
-  <w:num w:numId="11" w16cid:durableId="1719085931">
-    <w:abstractNumId w:val="13"/>
-  </w:num>
-  <w:num w:numId="12" w16cid:durableId="1921015194">
-    <w:abstractNumId w:val="22"/>
-  </w:num>
-  <w:num w:numId="13" w16cid:durableId="652754220">
-    <w:abstractNumId w:val="14"/>
-  </w:num>
-  <w:num w:numId="14" w16cid:durableId="151072468">
-    <w:abstractNumId w:val="12"/>
-  </w:num>
-  <w:num w:numId="15" w16cid:durableId="779834009">
-    <w:abstractNumId w:val="11"/>
-  </w:num>
-  <w:num w:numId="16" w16cid:durableId="232088964">
-    <w:abstractNumId w:val="17"/>
-  </w:num>
-  <w:num w:numId="17" w16cid:durableId="1262451898">
-    <w:abstractNumId w:val="21"/>
-  </w:num>
-  <w:num w:numId="18" w16cid:durableId="817066878">
-    <w:abstractNumId w:val="29"/>
-  </w:num>
   <w:num w:numId="19" w16cid:durableId="102504193">
-    <w:abstractNumId w:val="19"/>
+    <w:abstractNumId w:val="20"/>
   </w:num>
   <w:num w:numId="20" w16cid:durableId="846094686">
-    <w:abstractNumId w:val="16"/>
+    <w:abstractNumId w:val="17"/>
   </w:num>
   <w:num w:numId="21" w16cid:durableId="713310464">
     <w:abstractNumId w:val="2"/>
   </w:num>
   <w:num w:numId="22" w16cid:durableId="1670448183">
-    <w:abstractNumId w:val="38"/>
+    <w:abstractNumId w:val="42"/>
   </w:num>
   <w:num w:numId="23" w16cid:durableId="1391153051">
-    <w:abstractNumId w:val="27"/>
+    <w:abstractNumId w:val="30"/>
   </w:num>
   <w:num w:numId="24" w16cid:durableId="1176379300">
     <w:abstractNumId w:val="5"/>
   </w:num>
   <w:num w:numId="25" w16cid:durableId="200362866">
-    <w:abstractNumId w:val="34"/>
+    <w:abstractNumId w:val="38"/>
   </w:num>
   <w:num w:numId="26" w16cid:durableId="553152967">
-    <w:abstractNumId w:val="10"/>
+    <w:abstractNumId w:val="11"/>
   </w:num>
   <w:num w:numId="27" w16cid:durableId="632828852">
     <w:abstractNumId w:val="0"/>
@@ -15521,40 +17578,52 @@
     <w:abstractNumId w:val="4"/>
   </w:num>
   <w:num w:numId="29" w16cid:durableId="419982607">
-    <w:abstractNumId w:val="15"/>
+    <w:abstractNumId w:val="16"/>
   </w:num>
   <w:num w:numId="30" w16cid:durableId="1276600152">
-    <w:abstractNumId w:val="36"/>
+    <w:abstractNumId w:val="40"/>
   </w:num>
   <w:num w:numId="31" w16cid:durableId="2123069723">
     <w:abstractNumId w:val="3"/>
   </w:num>
   <w:num w:numId="32" w16cid:durableId="1277906459">
-    <w:abstractNumId w:val="28"/>
+    <w:abstractNumId w:val="32"/>
   </w:num>
   <w:num w:numId="33" w16cid:durableId="992176952">
-    <w:abstractNumId w:val="32"/>
+    <w:abstractNumId w:val="36"/>
   </w:num>
   <w:num w:numId="34" w16cid:durableId="2132088827">
+    <w:abstractNumId w:val="29"/>
+  </w:num>
+  <w:num w:numId="35" w16cid:durableId="593828570">
+    <w:abstractNumId w:val="39"/>
+  </w:num>
+  <w:num w:numId="36" w16cid:durableId="1262295292">
+    <w:abstractNumId w:val="19"/>
+  </w:num>
+  <w:num w:numId="37" w16cid:durableId="1018779376">
+    <w:abstractNumId w:val="27"/>
+  </w:num>
+  <w:num w:numId="38" w16cid:durableId="204800634">
+    <w:abstractNumId w:val="35"/>
+  </w:num>
+  <w:num w:numId="39" w16cid:durableId="678777890">
     <w:abstractNumId w:val="26"/>
   </w:num>
-  <w:num w:numId="35" w16cid:durableId="593828570">
-    <w:abstractNumId w:val="35"/>
+  <w:num w:numId="40" w16cid:durableId="1690176482">
+    <w:abstractNumId w:val="23"/>
   </w:num>
-  <w:num w:numId="36" w16cid:durableId="1262295292">
-    <w:abstractNumId w:val="18"/>
+  <w:num w:numId="41" w16cid:durableId="1264265301">
+    <w:abstractNumId w:val="6"/>
   </w:num>
-  <w:num w:numId="37" w16cid:durableId="1018779376">
-    <w:abstractNumId w:val="24"/>
-  </w:num>
-  <w:num w:numId="38" w16cid:durableId="204800634">
+  <w:num w:numId="42" w16cid:durableId="2044478396">
     <w:abstractNumId w:val="31"/>
   </w:num>
-  <w:num w:numId="39" w16cid:durableId="678777890">
-    <w:abstractNumId w:val="23"/>
+  <w:num w:numId="43" w16cid:durableId="1266420931">
+    <w:abstractNumId w:val="21"/>
   </w:num>
-  <w:num w:numId="40" w16cid:durableId="1690176482">
-    <w:abstractNumId w:val="20"/>
+  <w:num w:numId="44" w16cid:durableId="883057971">
+    <w:abstractNumId w:val="22"/>
   </w:num>
 </w:numbering>
 </file>
@@ -16075,7 +18144,6 @@
   <w:style w:type="character" w:default="1" w:styleId="DefaultParagraphFont">
     <w:name w:val="Default Paragraph Font"/>
     <w:uiPriority w:val="1"/>
-    <w:semiHidden/>
     <w:unhideWhenUsed/>
   </w:style>
   <w:style w:type="table" w:default="1" w:styleId="TableNormal">

</xml_diff>